<commit_message>
Added ‘GitHub Log Output’ and full ‘Reference List’ sections to the final report, including Harvard-formatted citations and commit analysis.
</commit_message>
<xml_diff>
--- a/7COM1079_Final report.docx
+++ b/7COM1079_Final report.docx
@@ -2844,12 +2844,12 @@
           <wp:inline distB="0" distT="0" distL="0" distR="0">
             <wp:extent cx="5731510" cy="3439160"/>
             <wp:effectExtent b="0" l="0" r="0" t="0"/>
-            <wp:docPr descr="A graph of a loan amount&#10;&#10;AI-generated content may be incorrect." id="1" name="image5.png"/>
+            <wp:docPr descr="A graph of a loan amount&#10;&#10;AI-generated content may be incorrect." id="1" name="image4.png"/>
             <a:graphic>
               <a:graphicData uri="http://schemas.openxmlformats.org/drawingml/2006/picture">
                 <pic:pic>
                   <pic:nvPicPr>
-                    <pic:cNvPr descr="A graph of a loan amount&#10;&#10;AI-generated content may be incorrect." id="0" name="image5.png"/>
+                    <pic:cNvPr descr="A graph of a loan amount&#10;&#10;AI-generated content may be incorrect." id="0" name="image4.png"/>
                     <pic:cNvPicPr preferRelativeResize="0"/>
                   </pic:nvPicPr>
                   <pic:blipFill>
@@ -3467,6 +3467,26 @@
     </w:p>
     <w:p>
       <w:pPr>
+        <w:pBdr>
+          <w:top w:space="0" w:sz="0" w:val="nil"/>
+          <w:left w:space="0" w:sz="0" w:val="nil"/>
+          <w:bottom w:space="0" w:sz="0" w:val="nil"/>
+          <w:right w:space="0" w:sz="0" w:val="nil"/>
+          <w:between w:space="0" w:sz="0" w:val="nil"/>
+        </w:pBdr>
+        <w:ind w:left="1440" w:firstLine="0"/>
+        <w:rPr>
+          <w:rFonts w:ascii="Times New Roman" w:cs="Times New Roman" w:eastAsia="Times New Roman" w:hAnsi="Times New Roman"/>
+        </w:rPr>
+      </w:pPr>
+      <w:r>
+        <w:rPr>
+          <w:rtl w:val="0"/>
+        </w:rPr>
+      </w:r>
+    </w:p>
+    <w:p>
+      <w:pPr>
         <w:numPr>
           <w:ilvl w:val="1"/>
           <w:numId w:val="1"/>
@@ -3491,7 +3511,53 @@
           <w:rtl w:val="0"/>
         </w:rPr>
         <w:t xml:space="preserve">What went well </w:t>
-        <w:br w:type="textWrapping"/>
+      </w:r>
+      <w:r>
+        <w:rPr>
+          <w:rtl w:val="0"/>
+        </w:rPr>
+      </w:r>
+    </w:p>
+    <w:p>
+      <w:pPr>
+        <w:pBdr>
+          <w:top w:space="0" w:sz="0" w:val="nil"/>
+          <w:left w:space="0" w:sz="0" w:val="nil"/>
+          <w:bottom w:space="0" w:sz="0" w:val="nil"/>
+          <w:right w:space="0" w:sz="0" w:val="nil"/>
+          <w:between w:space="0" w:sz="0" w:val="nil"/>
+        </w:pBdr>
+        <w:ind w:left="1440" w:firstLine="0"/>
+        <w:rPr>
+          <w:rFonts w:ascii="Times New Roman" w:cs="Times New Roman" w:eastAsia="Times New Roman" w:hAnsi="Times New Roman"/>
+        </w:rPr>
+      </w:pPr>
+      <w:r>
+        <w:rPr>
+          <w:rtl w:val="0"/>
+        </w:rPr>
+      </w:r>
+    </w:p>
+    <w:p>
+      <w:pPr>
+        <w:pBdr>
+          <w:top w:space="0" w:sz="0" w:val="nil"/>
+          <w:left w:space="0" w:sz="0" w:val="nil"/>
+          <w:bottom w:space="0" w:sz="0" w:val="nil"/>
+          <w:right w:space="0" w:sz="0" w:val="nil"/>
+          <w:between w:space="0" w:sz="0" w:val="nil"/>
+        </w:pBdr>
+        <w:ind w:left="720" w:firstLine="720"/>
+        <w:rPr>
+          <w:rFonts w:ascii="Times New Roman" w:cs="Times New Roman" w:eastAsia="Times New Roman" w:hAnsi="Times New Roman"/>
+        </w:rPr>
+      </w:pPr>
+      <w:r>
+        <w:rPr>
+          <w:rFonts w:ascii="Times New Roman" w:cs="Times New Roman" w:eastAsia="Times New Roman" w:hAnsi="Times New Roman"/>
+          <w:color w:val="000000"/>
+          <w:rtl w:val="0"/>
+        </w:rPr>
         <w:t xml:space="preserve">Apart from the research question solution we did other test to explore our dataset for example, the ANOVA results showed a clear difference in average loan amounts across the three recipient groups, and the Tukey test</w:t>
       </w:r>
       <w:r>
@@ -3550,17 +3616,22 @@
         </w:rPr>
         <w:t xml:space="preserve">“(regression table included in Appendix D)”. Together, these results provide consistent evidence that borrowing levels vary meaningfully across institutions. </w:t>
       </w:r>
-    </w:p>
-    <w:p>
-      <w:pPr>
-        <w:pBdr>
-          <w:top w:space="0" w:sz="0" w:val="nil"/>
-          <w:left w:space="0" w:sz="0" w:val="nil"/>
-          <w:bottom w:space="0" w:sz="0" w:val="nil"/>
-          <w:right w:space="0" w:sz="0" w:val="nil"/>
-          <w:between w:space="0" w:sz="0" w:val="nil"/>
-        </w:pBdr>
-        <w:ind w:left="1440" w:firstLine="0"/>
+      <w:r>
+        <w:rPr>
+          <w:rtl w:val="0"/>
+        </w:rPr>
+      </w:r>
+    </w:p>
+    <w:p>
+      <w:pPr>
+        <w:pBdr>
+          <w:top w:space="0" w:sz="0" w:val="nil"/>
+          <w:left w:space="0" w:sz="0" w:val="nil"/>
+          <w:bottom w:space="0" w:sz="0" w:val="nil"/>
+          <w:right w:space="0" w:sz="0" w:val="nil"/>
+          <w:between w:space="0" w:sz="0" w:val="nil"/>
+        </w:pBdr>
+        <w:ind w:left="720" w:firstLine="0"/>
         <w:rPr>
           <w:rFonts w:ascii="Times New Roman" w:cs="Times New Roman" w:eastAsia="Times New Roman" w:hAnsi="Times New Roman"/>
         </w:rPr>
@@ -3637,10 +3708,50 @@
       </w:pPr>
       <w:r>
         <w:rPr>
+          <w:rtl w:val="0"/>
+        </w:rPr>
+      </w:r>
+    </w:p>
+    <w:p>
+      <w:pPr>
+        <w:pBdr>
+          <w:top w:space="0" w:sz="0" w:val="nil"/>
+          <w:left w:space="0" w:sz="0" w:val="nil"/>
+          <w:bottom w:space="0" w:sz="0" w:val="nil"/>
+          <w:right w:space="0" w:sz="0" w:val="nil"/>
+          <w:between w:space="0" w:sz="0" w:val="nil"/>
+        </w:pBdr>
+        <w:ind w:left="720" w:firstLine="720"/>
+        <w:rPr>
+          <w:rFonts w:ascii="Times New Roman" w:cs="Times New Roman" w:eastAsia="Times New Roman" w:hAnsi="Times New Roman"/>
+        </w:rPr>
+      </w:pPr>
+      <w:r>
+        <w:rPr>
           <w:rFonts w:ascii="Times New Roman" w:cs="Times New Roman" w:eastAsia="Times New Roman" w:hAnsi="Times New Roman"/>
           <w:rtl w:val="0"/>
         </w:rPr>
         <w:t xml:space="preserve">Overall, our group did well, although scheduling conflicts made it difficult to arrange meetings. Initial versions of some sections were delayed, leading to last-minute changes. Better upfront planning and more frequent progress reports would help sustain momentum and lessen stress in future initiatives.</w:t>
+      </w:r>
+    </w:p>
+    <w:p>
+      <w:pPr>
+        <w:pBdr>
+          <w:top w:space="0" w:sz="0" w:val="nil"/>
+          <w:left w:space="0" w:sz="0" w:val="nil"/>
+          <w:bottom w:space="0" w:sz="0" w:val="nil"/>
+          <w:right w:space="0" w:sz="0" w:val="nil"/>
+          <w:between w:space="0" w:sz="0" w:val="nil"/>
+        </w:pBdr>
+        <w:ind w:left="720" w:firstLine="0"/>
+        <w:rPr>
+          <w:rFonts w:ascii="Times New Roman" w:cs="Times New Roman" w:eastAsia="Times New Roman" w:hAnsi="Times New Roman"/>
+        </w:rPr>
+      </w:pPr>
+      <w:r>
+        <w:rPr>
+          <w:rtl w:val="0"/>
+        </w:rPr>
       </w:r>
     </w:p>
     <w:p>
@@ -3668,7 +3779,7 @@
           <w:color w:val="000000"/>
           <w:rtl w:val="0"/>
         </w:rPr>
-        <w:t xml:space="preserve">Group’s time management </w:t>
+        <w:t xml:space="preserve">Group’s time management</w:t>
       </w:r>
     </w:p>
     <w:p>
@@ -3681,6 +3792,34 @@
           <w:between w:space="0" w:sz="0" w:val="nil"/>
         </w:pBdr>
         <w:ind w:left="1440" w:firstLine="0"/>
+        <w:rPr>
+          <w:rFonts w:ascii="Times New Roman" w:cs="Times New Roman" w:eastAsia="Times New Roman" w:hAnsi="Times New Roman"/>
+        </w:rPr>
+      </w:pPr>
+      <w:r>
+        <w:rPr>
+          <w:rFonts w:ascii="Times New Roman" w:cs="Times New Roman" w:eastAsia="Times New Roman" w:hAnsi="Times New Roman"/>
+          <w:color w:val="000000"/>
+          <w:rtl w:val="0"/>
+        </w:rPr>
+        <w:t xml:space="preserve"> </w:t>
+      </w:r>
+      <w:r>
+        <w:rPr>
+          <w:rtl w:val="0"/>
+        </w:rPr>
+      </w:r>
+    </w:p>
+    <w:p>
+      <w:pPr>
+        <w:pBdr>
+          <w:top w:space="0" w:sz="0" w:val="nil"/>
+          <w:left w:space="0" w:sz="0" w:val="nil"/>
+          <w:bottom w:space="0" w:sz="0" w:val="nil"/>
+          <w:right w:space="0" w:sz="0" w:val="nil"/>
+          <w:between w:space="0" w:sz="0" w:val="nil"/>
+        </w:pBdr>
+        <w:ind w:left="720" w:firstLine="720"/>
         <w:rPr>
           <w:rFonts w:ascii="Times New Roman" w:cs="Times New Roman" w:eastAsia="Times New Roman" w:hAnsi="Times New Roman"/>
           <w:color w:val="000000"/>
@@ -3726,6 +3865,11 @@
         </w:rPr>
         <w:t xml:space="preserve">Project’s overall judgement</w:t>
       </w:r>
+      <w:r>
+        <w:rPr>
+          <w:rtl w:val="0"/>
+        </w:rPr>
+      </w:r>
     </w:p>
     <w:p>
       <w:pPr>
@@ -3743,10 +3887,50 @@
       </w:pPr>
       <w:r>
         <w:rPr>
+          <w:rtl w:val="0"/>
+        </w:rPr>
+      </w:r>
+    </w:p>
+    <w:p>
+      <w:pPr>
+        <w:pBdr>
+          <w:top w:space="0" w:sz="0" w:val="nil"/>
+          <w:left w:space="0" w:sz="0" w:val="nil"/>
+          <w:bottom w:space="0" w:sz="0" w:val="nil"/>
+          <w:right w:space="0" w:sz="0" w:val="nil"/>
+          <w:between w:space="0" w:sz="0" w:val="nil"/>
+        </w:pBdr>
+        <w:ind w:left="720" w:firstLine="720"/>
+        <w:rPr>
+          <w:rFonts w:ascii="Times New Roman" w:cs="Times New Roman" w:eastAsia="Times New Roman" w:hAnsi="Times New Roman"/>
+        </w:rPr>
+      </w:pPr>
+      <w:r>
+        <w:rPr>
           <w:rFonts w:ascii="Times New Roman" w:cs="Times New Roman" w:eastAsia="Times New Roman" w:hAnsi="Times New Roman"/>
           <w:rtl w:val="0"/>
         </w:rPr>
         <w:t xml:space="preserve">By establishing precise deadlines and benchmarks for every assignment, our team was able to efficiently manage time. We made sure to stay on track and meet all project milestones without last-minute rushes by routinely updating our progress and modifying the plan as necessary.</w:t>
+      </w:r>
+    </w:p>
+    <w:p>
+      <w:pPr>
+        <w:pBdr>
+          <w:top w:space="0" w:sz="0" w:val="nil"/>
+          <w:left w:space="0" w:sz="0" w:val="nil"/>
+          <w:bottom w:space="0" w:sz="0" w:val="nil"/>
+          <w:right w:space="0" w:sz="0" w:val="nil"/>
+          <w:between w:space="0" w:sz="0" w:val="nil"/>
+        </w:pBdr>
+        <w:ind w:left="720" w:firstLine="0"/>
+        <w:rPr>
+          <w:rFonts w:ascii="Times New Roman" w:cs="Times New Roman" w:eastAsia="Times New Roman" w:hAnsi="Times New Roman"/>
+        </w:rPr>
+      </w:pPr>
+      <w:r>
+        <w:rPr>
+          <w:rtl w:val="0"/>
+        </w:rPr>
       </w:r>
     </w:p>
     <w:p>
@@ -3786,32 +3970,67 @@
         </w:rPr>
         <w:t xml:space="preserve"> </w:t>
       </w:r>
-      <w:r>
-        <w:rPr>
-          <w:rtl w:val="0"/>
-        </w:rPr>
-      </w:r>
-    </w:p>
-    <w:p>
-      <w:pPr>
-        <w:pBdr>
-          <w:top w:space="0" w:sz="0" w:val="nil"/>
-          <w:left w:space="0" w:sz="0" w:val="nil"/>
-          <w:bottom w:space="0" w:sz="0" w:val="nil"/>
-          <w:right w:space="0" w:sz="0" w:val="nil"/>
-          <w:between w:space="0" w:sz="0" w:val="nil"/>
-        </w:pBdr>
-        <w:ind w:left="1440" w:firstLine="0"/>
-        <w:rPr>
-          <w:rFonts w:ascii="Times New Roman" w:cs="Times New Roman" w:eastAsia="Times New Roman" w:hAnsi="Times New Roman"/>
-        </w:rPr>
-      </w:pPr>
-      <w:r>
-        <w:rPr>
-          <w:rFonts w:ascii="Times New Roman" w:cs="Times New Roman" w:eastAsia="Times New Roman" w:hAnsi="Times New Roman"/>
-          <w:rtl w:val="0"/>
-        </w:rPr>
-        <w:t xml:space="preserve">Throughout the project, the group organisation remained mostly unchanged. Every person who was first allocated continued to participate actively and made regular contributions to the burden. Every member continued to have access to GitHub, and neither new member nor modified GitHub IDs were added. To ensure proper project monitoring and transparency, any changes that take place in subsequent project phases will be thoroughly documented</w:t>
+    </w:p>
+    <w:p>
+      <w:pPr>
+        <w:pBdr>
+          <w:top w:space="0" w:sz="0" w:val="nil"/>
+          <w:left w:space="0" w:sz="0" w:val="nil"/>
+          <w:bottom w:space="0" w:sz="0" w:val="nil"/>
+          <w:right w:space="0" w:sz="0" w:val="nil"/>
+          <w:between w:space="0" w:sz="0" w:val="nil"/>
+        </w:pBdr>
+        <w:ind w:left="0" w:firstLine="0"/>
+        <w:rPr>
+          <w:rFonts w:ascii="Times New Roman" w:cs="Times New Roman" w:eastAsia="Times New Roman" w:hAnsi="Times New Roman"/>
+        </w:rPr>
+      </w:pPr>
+      <w:r>
+        <w:rPr>
+          <w:rtl w:val="0"/>
+        </w:rPr>
+      </w:r>
+    </w:p>
+    <w:p>
+      <w:pPr>
+        <w:pBdr>
+          <w:top w:space="0" w:sz="0" w:val="nil"/>
+          <w:left w:space="0" w:sz="0" w:val="nil"/>
+          <w:bottom w:space="0" w:sz="0" w:val="nil"/>
+          <w:right w:space="0" w:sz="0" w:val="nil"/>
+          <w:between w:space="0" w:sz="0" w:val="nil"/>
+        </w:pBdr>
+        <w:ind w:left="720" w:firstLine="720"/>
+        <w:rPr>
+          <w:rFonts w:ascii="Times New Roman" w:cs="Times New Roman" w:eastAsia="Times New Roman" w:hAnsi="Times New Roman"/>
+        </w:rPr>
+      </w:pPr>
+      <w:r>
+        <w:rPr>
+          <w:rFonts w:ascii="Times New Roman" w:cs="Times New Roman" w:eastAsia="Times New Roman" w:hAnsi="Times New Roman"/>
+          <w:rtl w:val="0"/>
+        </w:rPr>
+        <w:t xml:space="preserve">Throughout the project, the group organisation remained mostly unchanged. Every person who was first allocated continued to participate actively and made regular contributions to the burden. Every member continued to have access to GitHub, and neither new member nor modified GitHub IDs were added. To ensure proper project monitoring and transparency, any changes that take place in subsequent project phases will be thoroughly documented.</w:t>
+      </w:r>
+    </w:p>
+    <w:p>
+      <w:pPr>
+        <w:pBdr>
+          <w:top w:space="0" w:sz="0" w:val="nil"/>
+          <w:left w:space="0" w:sz="0" w:val="nil"/>
+          <w:bottom w:space="0" w:sz="0" w:val="nil"/>
+          <w:right w:space="0" w:sz="0" w:val="nil"/>
+          <w:between w:space="0" w:sz="0" w:val="nil"/>
+        </w:pBdr>
+        <w:ind w:left="720" w:firstLine="0"/>
+        <w:rPr>
+          <w:rFonts w:ascii="Times New Roman" w:cs="Times New Roman" w:eastAsia="Times New Roman" w:hAnsi="Times New Roman"/>
+        </w:rPr>
+      </w:pPr>
+      <w:r>
+        <w:rPr>
+          <w:rtl w:val="0"/>
+        </w:rPr>
       </w:r>
     </w:p>
     <w:p>
@@ -3839,99 +4058,12 @@
           <w:color w:val="000000"/>
           <w:rtl w:val="0"/>
         </w:rPr>
-        <w:t xml:space="preserve">Comment on the GitHub log output </w:t>
-      </w:r>
-      <w:r>
-        <w:rPr>
-          <w:rFonts w:ascii="Times New Roman" w:cs="Times New Roman" w:eastAsia="Times New Roman" w:hAnsi="Times New Roman"/>
-          <w:b w:val="1"/>
-          <w:bCs w:val="1"/>
-          <w:color w:val="000000"/>
-          <w:rtl w:val="0"/>
-        </w:rPr>
-        <w:t xml:space="preserve">(50 words) </w:t>
-      </w:r>
-    </w:p>
-    <w:p>
-      <w:pPr>
-        <w:pBdr>
-          <w:top w:space="0" w:sz="0" w:val="nil"/>
-          <w:left w:space="0" w:sz="0" w:val="nil"/>
-          <w:bottom w:space="0" w:sz="0" w:val="nil"/>
-          <w:right w:space="0" w:sz="0" w:val="nil"/>
-          <w:between w:space="0" w:sz="0" w:val="nil"/>
-        </w:pBdr>
-        <w:ind w:left="1440" w:firstLine="0"/>
-        <w:rPr>
-          <w:rFonts w:ascii="Times New Roman" w:cs="Times New Roman" w:eastAsia="Times New Roman" w:hAnsi="Times New Roman"/>
-          <w:b w:val="1"/>
-          <w:bCs w:val="1"/>
-          <w:color w:val="000000"/>
-        </w:rPr>
-      </w:pPr>
-      <w:r>
-        <w:rPr>
-          <w:rFonts w:ascii="Times New Roman" w:cs="Times New Roman" w:eastAsia="Times New Roman" w:hAnsi="Times New Roman"/>
-          <w:i w:val="1"/>
-          <w:iCs w:val="1"/>
-          <w:color w:val="000000"/>
-          <w:highlight w:val="yellow"/>
-          <w:rtl w:val="0"/>
-        </w:rPr>
-        <w:t xml:space="preserve">Please comment on the GitHub log output, and refer to it as being placed into</w:t>
-      </w:r>
-      <w:r>
-        <w:rPr>
-          <w:rFonts w:ascii="Times New Roman" w:cs="Times New Roman" w:eastAsia="Times New Roman" w:hAnsi="Times New Roman"/>
-          <w:b w:val="1"/>
-          <w:bCs w:val="1"/>
-          <w:color w:val="000000"/>
-          <w:rtl w:val="0"/>
-        </w:rPr>
-        <w:t xml:space="preserve"> </w:t>
-      </w:r>
-      <w:r>
-        <w:rPr>
-          <w:rFonts w:ascii="Times New Roman" w:cs="Times New Roman" w:eastAsia="Times New Roman" w:hAnsi="Times New Roman"/>
-          <w:i w:val="1"/>
-          <w:iCs w:val="1"/>
-          <w:color w:val="000000"/>
-          <w:highlight w:val="yellow"/>
-          <w:rtl w:val="0"/>
-        </w:rPr>
-        <w:t xml:space="preserve">Appendix B.</w:t>
-      </w:r>
-      <w:r>
-        <w:rPr>
-          <w:rFonts w:ascii="Times New Roman" w:cs="Times New Roman" w:eastAsia="Times New Roman" w:hAnsi="Times New Roman"/>
-          <w:b w:val="1"/>
-          <w:bCs w:val="1"/>
-          <w:color w:val="000000"/>
-          <w:rtl w:val="0"/>
-        </w:rPr>
-        <w:t xml:space="preserve"> </w:t>
-      </w:r>
-    </w:p>
-    <w:p>
-      <w:pPr>
-        <w:spacing w:after="240" w:before="240" w:lineRule="auto"/>
-        <w:ind w:left="1440" w:firstLine="0"/>
-        <w:rPr>
-          <w:rFonts w:ascii="Times New Roman" w:cs="Times New Roman" w:eastAsia="Times New Roman" w:hAnsi="Times New Roman"/>
-          <w:i w:val="1"/>
-          <w:iCs w:val="1"/>
-          <w:highlight w:val="yellow"/>
-        </w:rPr>
-      </w:pPr>
-      <w:r>
-        <w:rPr>
-          <w:rFonts w:ascii="Times New Roman" w:cs="Times New Roman" w:eastAsia="Times New Roman" w:hAnsi="Times New Roman"/>
-          <w:i w:val="1"/>
-          <w:iCs w:val="1"/>
-          <w:highlight w:val="yellow"/>
-          <w:rtl w:val="0"/>
-        </w:rPr>
-        <w:t xml:space="preserve">From your Git log, select three most significant commits during this project and include the following for each:</w:t>
+        <w:t xml:space="preserve">Comment on the GitHub log output</w:t>
+      </w:r>
+      <w:r>
+        <w:rPr>
+          <w:rtl w:val="0"/>
+        </w:rPr>
       </w:r>
     </w:p>
     <w:p>
@@ -3951,10 +4083,7 @@
         <w:ind w:left="1890" w:hanging="360"/>
         <w:rPr>
           <w:rFonts w:ascii="Times New Roman" w:cs="Times New Roman" w:eastAsia="Times New Roman" w:hAnsi="Times New Roman"/>
-          <w:i w:val="1"/>
-          <w:iCs w:val="1"/>
-          <w:color w:val="000000"/>
-          <w:highlight w:val="yellow"/>
+          <w:color w:val="000000"/>
         </w:rPr>
       </w:pPr>
       <w:r>
@@ -3965,7 +4094,6 @@
           <w:i w:val="1"/>
           <w:iCs w:val="1"/>
           <w:color w:val="000000"/>
-          <w:highlight w:val="yellow"/>
           <w:rtl w:val="0"/>
         </w:rPr>
         <w:t xml:space="preserve">Commit Message:</w:t>
@@ -3976,10 +4104,77 @@
           <w:i w:val="1"/>
           <w:iCs w:val="1"/>
           <w:color w:val="000000"/>
-          <w:highlight w:val="yellow"/>
-          <w:rtl w:val="0"/>
-        </w:rPr>
-        <w:t xml:space="preserve"> [Insert Commit Message] Brief explanation of the broader impact of the change</w:t>
+          <w:rtl w:val="0"/>
+        </w:rPr>
+        <w:t xml:space="preserve"> [</w:t>
+      </w:r>
+      <w:r>
+        <w:rPr>
+          <w:rFonts w:ascii="Times New Roman" w:cs="Times New Roman" w:eastAsia="Times New Roman" w:hAnsi="Times New Roman"/>
+          <w:i w:val="1"/>
+          <w:iCs w:val="1"/>
+          <w:rtl w:val="0"/>
+        </w:rPr>
+        <w:t xml:space="preserve">Commit comprehensive loan analysis package: dataset, R code, summary statistics, ANOVA/TukeyHSD outputs, and all visualizations supporting the 2020–2021 loan recipient study.</w:t>
+      </w:r>
+      <w:r>
+        <w:rPr>
+          <w:rFonts w:ascii="Times New Roman" w:cs="Times New Roman" w:eastAsia="Times New Roman" w:hAnsi="Times New Roman"/>
+          <w:i w:val="1"/>
+          <w:iCs w:val="1"/>
+          <w:color w:val="000000"/>
+          <w:rtl w:val="0"/>
+        </w:rPr>
+        <w:t xml:space="preserve">]</w:t>
+      </w:r>
+      <w:r>
+        <w:rPr>
+          <w:rtl w:val="0"/>
+        </w:rPr>
+      </w:r>
+    </w:p>
+    <w:p>
+      <w:pPr>
+        <w:pBdr>
+          <w:top w:space="0" w:sz="0" w:val="nil"/>
+          <w:left w:space="0" w:sz="0" w:val="nil"/>
+          <w:bottom w:space="0" w:sz="0" w:val="nil"/>
+          <w:right w:space="0" w:sz="0" w:val="nil"/>
+          <w:between w:space="0" w:sz="0" w:val="nil"/>
+        </w:pBdr>
+        <w:spacing w:before="240" w:lineRule="auto"/>
+        <w:ind w:left="1440" w:firstLine="720"/>
+        <w:rPr>
+          <w:rFonts w:ascii="Times New Roman" w:cs="Times New Roman" w:eastAsia="Times New Roman" w:hAnsi="Times New Roman"/>
+        </w:rPr>
+      </w:pPr>
+      <w:r>
+        <w:rPr>
+          <w:rFonts w:ascii="Times New Roman" w:cs="Times New Roman" w:eastAsia="Times New Roman" w:hAnsi="Times New Roman"/>
+          <w:rtl w:val="0"/>
+        </w:rPr>
+        <w:t xml:space="preserve">This commit is the core analytical milestone of the project. It integrates all major components including cleaned data, statistical tests (ANOVA, TukeyHSD), and multiple visualisations (boxplots, histograms, scatterplots, group statistics). By adding the complete analysis pipeline, this commit ensures the project is reproducible and that all findings can be validated directly from the repository. It also marks the transition from preliminary work to full analytical synthesis.</w:t>
+      </w:r>
+    </w:p>
+    <w:p>
+      <w:pPr>
+        <w:pBdr>
+          <w:top w:space="0" w:sz="0" w:val="nil"/>
+          <w:left w:space="0" w:sz="0" w:val="nil"/>
+          <w:bottom w:space="0" w:sz="0" w:val="nil"/>
+          <w:right w:space="0" w:sz="0" w:val="nil"/>
+          <w:between w:space="0" w:sz="0" w:val="nil"/>
+        </w:pBdr>
+        <w:spacing w:before="240" w:lineRule="auto"/>
+        <w:ind w:left="1440" w:firstLine="0"/>
+        <w:rPr>
+          <w:rFonts w:ascii="Times New Roman" w:cs="Times New Roman" w:eastAsia="Times New Roman" w:hAnsi="Times New Roman"/>
+        </w:rPr>
+      </w:pPr>
+      <w:r>
+        <w:rPr>
+          <w:rtl w:val="0"/>
+        </w:rPr>
       </w:r>
     </w:p>
     <w:p>
@@ -3998,10 +4193,7 @@
         <w:ind w:left="1890" w:hanging="360"/>
         <w:rPr>
           <w:rFonts w:ascii="Times New Roman" w:cs="Times New Roman" w:eastAsia="Times New Roman" w:hAnsi="Times New Roman"/>
-          <w:i w:val="1"/>
-          <w:iCs w:val="1"/>
-          <w:color w:val="000000"/>
-          <w:highlight w:val="yellow"/>
+          <w:color w:val="000000"/>
         </w:rPr>
       </w:pPr>
       <w:r>
@@ -4012,7 +4204,6 @@
           <w:i w:val="1"/>
           <w:iCs w:val="1"/>
           <w:color w:val="000000"/>
-          <w:highlight w:val="yellow"/>
           <w:rtl w:val="0"/>
         </w:rPr>
         <w:t xml:space="preserve">Commit Message:</w:t>
@@ -4023,10 +4214,98 @@
           <w:i w:val="1"/>
           <w:iCs w:val="1"/>
           <w:color w:val="000000"/>
-          <w:highlight w:val="yellow"/>
-          <w:rtl w:val="0"/>
-        </w:rPr>
-        <w:t xml:space="preserve"> [Insert Commit Message] Brief explanation of the broader impact of the change</w:t>
+          <w:rtl w:val="0"/>
+        </w:rPr>
+        <w:t xml:space="preserve"> [</w:t>
+      </w:r>
+      <w:r>
+        <w:rPr>
+          <w:rFonts w:ascii="Times New Roman" w:cs="Times New Roman" w:eastAsia="Times New Roman" w:hAnsi="Times New Roman"/>
+          <w:i w:val="1"/>
+          <w:iCs w:val="1"/>
+          <w:rtl w:val="0"/>
+        </w:rPr>
+        <w:t xml:space="preserve">Report Tweaks on Introduction, The Data set, Research Question and Image addons</w:t>
+      </w:r>
+      <w:r>
+        <w:rPr>
+          <w:rFonts w:ascii="Times New Roman" w:cs="Times New Roman" w:eastAsia="Times New Roman" w:hAnsi="Times New Roman"/>
+          <w:i w:val="1"/>
+          <w:iCs w:val="1"/>
+          <w:color w:val="000000"/>
+          <w:rtl w:val="0"/>
+        </w:rPr>
+        <w:t xml:space="preserve">]</w:t>
+      </w:r>
+      <w:r>
+        <w:rPr>
+          <w:rtl w:val="0"/>
+        </w:rPr>
+      </w:r>
+    </w:p>
+    <w:p>
+      <w:pPr>
+        <w:pBdr>
+          <w:top w:space="0" w:sz="0" w:val="nil"/>
+          <w:left w:space="0" w:sz="0" w:val="nil"/>
+          <w:bottom w:space="0" w:sz="0" w:val="nil"/>
+          <w:right w:space="0" w:sz="0" w:val="nil"/>
+          <w:between w:space="0" w:sz="0" w:val="nil"/>
+        </w:pBdr>
+        <w:ind w:left="720" w:firstLine="0"/>
+        <w:rPr>
+          <w:rFonts w:ascii="Times New Roman" w:cs="Times New Roman" w:eastAsia="Times New Roman" w:hAnsi="Times New Roman"/>
+        </w:rPr>
+      </w:pPr>
+      <w:r>
+        <w:rPr>
+          <w:rFonts w:ascii="Times New Roman" w:cs="Times New Roman" w:eastAsia="Times New Roman" w:hAnsi="Times New Roman"/>
+          <w:rtl w:val="0"/>
+        </w:rPr>
+        <w:tab/>
+        <w:tab/>
+      </w:r>
+    </w:p>
+    <w:p>
+      <w:pPr>
+        <w:pBdr>
+          <w:top w:space="0" w:sz="0" w:val="nil"/>
+          <w:left w:space="0" w:sz="0" w:val="nil"/>
+          <w:bottom w:space="0" w:sz="0" w:val="nil"/>
+          <w:right w:space="0" w:sz="0" w:val="nil"/>
+          <w:between w:space="0" w:sz="0" w:val="nil"/>
+        </w:pBdr>
+        <w:ind w:left="1440" w:firstLine="720"/>
+        <w:rPr>
+          <w:rFonts w:ascii="Times New Roman" w:cs="Times New Roman" w:eastAsia="Times New Roman" w:hAnsi="Times New Roman"/>
+        </w:rPr>
+      </w:pPr>
+      <w:r>
+        <w:rPr>
+          <w:rFonts w:ascii="Times New Roman" w:cs="Times New Roman" w:eastAsia="Times New Roman" w:hAnsi="Times New Roman"/>
+          <w:rtl w:val="0"/>
+        </w:rPr>
+        <w:t xml:space="preserve">This commit enhances the academic quality of the written report by refining foundational research sections. It also integrates visual evidence from the analysis into the report structure, improving readability and strengthening the alignment between analytical work and written interpretation. This contributes significantly to the coherence and presentation of the overall study.</w:t>
+      </w:r>
+    </w:p>
+    <w:p>
+      <w:pPr>
+        <w:pBdr>
+          <w:top w:space="0" w:sz="0" w:val="nil"/>
+          <w:left w:space="0" w:sz="0" w:val="nil"/>
+          <w:bottom w:space="0" w:sz="0" w:val="nil"/>
+          <w:right w:space="0" w:sz="0" w:val="nil"/>
+          <w:between w:space="0" w:sz="0" w:val="nil"/>
+        </w:pBdr>
+        <w:ind w:left="720" w:firstLine="0"/>
+        <w:rPr>
+          <w:rFonts w:ascii="Times New Roman" w:cs="Times New Roman" w:eastAsia="Times New Roman" w:hAnsi="Times New Roman"/>
+        </w:rPr>
+      </w:pPr>
+      <w:r>
+        <w:rPr>
+          <w:rtl w:val="0"/>
+        </w:rPr>
       </w:r>
     </w:p>
     <w:p>
@@ -4045,10 +4324,7 @@
         <w:ind w:left="1890" w:hanging="360"/>
         <w:rPr>
           <w:rFonts w:ascii="Times New Roman" w:cs="Times New Roman" w:eastAsia="Times New Roman" w:hAnsi="Times New Roman"/>
-          <w:i w:val="1"/>
-          <w:iCs w:val="1"/>
-          <w:color w:val="000000"/>
-          <w:highlight w:val="yellow"/>
+          <w:color w:val="000000"/>
         </w:rPr>
       </w:pPr>
       <w:r>
@@ -4059,7 +4335,6 @@
           <w:i w:val="1"/>
           <w:iCs w:val="1"/>
           <w:color w:val="000000"/>
-          <w:highlight w:val="yellow"/>
           <w:rtl w:val="0"/>
         </w:rPr>
         <w:t xml:space="preserve">Commit Message:</w:t>
@@ -4070,10 +4345,69 @@
           <w:i w:val="1"/>
           <w:iCs w:val="1"/>
           <w:color w:val="000000"/>
-          <w:highlight w:val="yellow"/>
-          <w:rtl w:val="0"/>
-        </w:rPr>
-        <w:t xml:space="preserve"> [Insert Commit Message] Brief explanation of the broader impact of the change</w:t>
+          <w:rtl w:val="0"/>
+        </w:rPr>
+        <w:t xml:space="preserve"> [</w:t>
+      </w:r>
+      <w:r>
+        <w:rPr>
+          <w:rFonts w:ascii="Times New Roman" w:cs="Times New Roman" w:eastAsia="Times New Roman" w:hAnsi="Times New Roman"/>
+          <w:i w:val="1"/>
+          <w:iCs w:val="1"/>
+          <w:rtl w:val="0"/>
+        </w:rPr>
+        <w:t xml:space="preserve">Dataset file added for reference</w:t>
+      </w:r>
+      <w:r>
+        <w:rPr>
+          <w:rFonts w:ascii="Times New Roman" w:cs="Times New Roman" w:eastAsia="Times New Roman" w:hAnsi="Times New Roman"/>
+          <w:i w:val="1"/>
+          <w:iCs w:val="1"/>
+          <w:color w:val="000000"/>
+          <w:rtl w:val="0"/>
+        </w:rPr>
+        <w:t xml:space="preserve">]</w:t>
+      </w:r>
+      <w:r>
+        <w:rPr>
+          <w:rtl w:val="0"/>
+        </w:rPr>
+      </w:r>
+    </w:p>
+    <w:p>
+      <w:pPr>
+        <w:spacing w:after="240" w:before="240" w:lineRule="auto"/>
+        <w:ind w:left="1440" w:firstLine="720"/>
+        <w:rPr>
+          <w:rFonts w:ascii="Times New Roman" w:cs="Times New Roman" w:eastAsia="Times New Roman" w:hAnsi="Times New Roman"/>
+        </w:rPr>
+      </w:pPr>
+      <w:r>
+        <w:rPr>
+          <w:rFonts w:ascii="Times New Roman" w:cs="Times New Roman" w:eastAsia="Times New Roman" w:hAnsi="Times New Roman"/>
+          <w:rtl w:val="0"/>
+        </w:rPr>
+        <w:t xml:space="preserve">Uploading the dataset at this early stage established the foundation for all subsequent analyses. It ensured that collaborators had access to the same source file and created a consistent baseline for version-controlled development. This commit is essential because it enables traceability of results back to the original data, supporting transparency and research integrity.</w:t>
+      </w:r>
+    </w:p>
+    <w:p>
+      <w:pPr>
+        <w:pBdr>
+          <w:top w:space="0" w:sz="0" w:val="nil"/>
+          <w:left w:space="0" w:sz="0" w:val="nil"/>
+          <w:bottom w:space="0" w:sz="0" w:val="nil"/>
+          <w:right w:space="0" w:sz="0" w:val="nil"/>
+          <w:between w:space="0" w:sz="0" w:val="nil"/>
+        </w:pBdr>
+        <w:ind w:left="720" w:firstLine="0"/>
+        <w:rPr>
+          <w:rFonts w:ascii="Times New Roman" w:cs="Times New Roman" w:eastAsia="Times New Roman" w:hAnsi="Times New Roman"/>
+        </w:rPr>
+      </w:pPr>
+      <w:r>
+        <w:rPr>
+          <w:rtl w:val="0"/>
+        </w:rPr>
       </w:r>
     </w:p>
     <w:p>
@@ -4188,22 +4522,7 @@
           <w:color w:val="000000"/>
           <w:rtl w:val="0"/>
         </w:rPr>
-        <w:t xml:space="preserve">Results explained (</w:t>
-      </w:r>
-      <w:r>
-        <w:rPr>
-          <w:rFonts w:ascii="Times New Roman" w:cs="Times New Roman" w:eastAsia="Times New Roman" w:hAnsi="Times New Roman"/>
-          <w:b w:val="1"/>
-          <w:bCs w:val="1"/>
-          <w:color w:val="000000"/>
-          <w:rtl w:val="0"/>
-        </w:rPr>
-        <w:t xml:space="preserve">75 words)</w:t>
-      </w:r>
-      <w:r>
-        <w:rPr>
-          <w:rtl w:val="0"/>
-        </w:rPr>
+        <w:t xml:space="preserve">Results explained</w:t>
       </w:r>
     </w:p>
     <w:p>
@@ -4236,7 +4555,7 @@
           <w:right w:space="0" w:sz="0" w:val="nil"/>
           <w:between w:space="0" w:sz="0" w:val="nil"/>
         </w:pBdr>
-        <w:ind w:left="1440" w:firstLine="0"/>
+        <w:ind w:left="720" w:firstLine="720"/>
         <w:rPr>
           <w:rFonts w:ascii="Times New Roman" w:cs="Times New Roman" w:eastAsia="Times New Roman" w:hAnsi="Times New Roman"/>
           <w:color w:val="000000"/>
@@ -4337,19 +4656,43 @@
           <w:right w:space="0" w:sz="0" w:val="nil"/>
           <w:between w:space="0" w:sz="0" w:val="nil"/>
         </w:pBdr>
-        <w:ind w:left="1440" w:firstLine="0"/>
-        <w:rPr>
-          <w:rFonts w:ascii="Times New Roman" w:cs="Times New Roman" w:eastAsia="Times New Roman" w:hAnsi="Times New Roman"/>
-          <w:color w:val="000000"/>
-        </w:rPr>
-      </w:pPr>
-      <w:r>
-        <w:rPr>
-          <w:rFonts w:ascii="Times New Roman" w:cs="Times New Roman" w:eastAsia="Times New Roman" w:hAnsi="Times New Roman"/>
-          <w:color w:val="000000"/>
-          <w:rtl w:val="0"/>
-        </w:rPr>
-        <w:t xml:space="preserve">The results indicate that institutions with larger numbers of loan recipients consistently originate much higher total loan amounts. This suggests that borrowing pressure is not evenly distributed across the higher-education sector; instead, it is concentrated in institutions serving larger or more financially dependent student populations. For the population in this dataset, the strong correlation and significant group differences imply that higher borrowing is closely tied to student demand rather than institutional behaviour alone. In a wider context, this pattern reflects structural differences in access to financial support across universities. Institutions with more loan-dependent students may face greater financial strain, and students in these environments may rely more heavily on federal aid, shaping long-term loan burdens and repayment outcomes.</w:t>
+        <w:ind w:left="720" w:firstLine="720"/>
+        <w:rPr>
+          <w:rFonts w:ascii="Times New Roman" w:cs="Times New Roman" w:eastAsia="Times New Roman" w:hAnsi="Times New Roman"/>
+          <w:color w:val="000000"/>
+        </w:rPr>
+      </w:pPr>
+      <w:r>
+        <w:rPr>
+          <w:rFonts w:ascii="Times New Roman" w:cs="Times New Roman" w:eastAsia="Times New Roman" w:hAnsi="Times New Roman"/>
+          <w:color w:val="000000"/>
+          <w:rtl w:val="0"/>
+        </w:rPr>
+        <w:t xml:space="preserve">The results indicate that institutions with larger numbers of loan recipients consistently originate much higher total loan amounts. This suggests that borrowing pressure is not evenly distributed across the higher-education sector; instead, </w:t>
+      </w:r>
+    </w:p>
+    <w:p>
+      <w:pPr>
+        <w:pBdr>
+          <w:top w:space="0" w:sz="0" w:val="nil"/>
+          <w:left w:space="0" w:sz="0" w:val="nil"/>
+          <w:bottom w:space="0" w:sz="0" w:val="nil"/>
+          <w:right w:space="0" w:sz="0" w:val="nil"/>
+          <w:between w:space="0" w:sz="0" w:val="nil"/>
+        </w:pBdr>
+        <w:ind w:left="720" w:firstLine="0"/>
+        <w:rPr>
+          <w:rFonts w:ascii="Times New Roman" w:cs="Times New Roman" w:eastAsia="Times New Roman" w:hAnsi="Times New Roman"/>
+          <w:color w:val="000000"/>
+        </w:rPr>
+      </w:pPr>
+      <w:r>
+        <w:rPr>
+          <w:rFonts w:ascii="Times New Roman" w:cs="Times New Roman" w:eastAsia="Times New Roman" w:hAnsi="Times New Roman"/>
+          <w:color w:val="000000"/>
+          <w:rtl w:val="0"/>
+        </w:rPr>
+        <w:t xml:space="preserve">it is concentrated in institutions serving larger or more financially dependent student populations. For the population in this dataset, the strong correlation and significant group differences imply that higher borrowing is closely tied to student demand rather than institutional behaviour alone. In a wider context, this pattern reflects structural differences in access to financial support across universities. Institutions with more loan-dependent students may face greater financial strain, and students in these environments may rely more heavily on federal aid, shaping long-term loan burdens and repayment outcomes.</w:t>
       </w:r>
     </w:p>
     <w:p>
@@ -4398,17 +4741,7 @@
           <w:color w:val="000000"/>
           <w:rtl w:val="0"/>
         </w:rPr>
-        <w:t xml:space="preserve">Reasons and/or implications for future work, limitations of your study (</w:t>
-      </w:r>
-      <w:r>
-        <w:rPr>
-          <w:rFonts w:ascii="Times New Roman" w:cs="Times New Roman" w:eastAsia="Times New Roman" w:hAnsi="Times New Roman"/>
-          <w:b w:val="1"/>
-          <w:bCs w:val="1"/>
-          <w:color w:val="000000"/>
-          <w:rtl w:val="0"/>
-        </w:rPr>
-        <w:t xml:space="preserve">50 words)</w:t>
+        <w:t xml:space="preserve">Reasons and/or implications for future work, limitations of your study</w:t>
       </w:r>
       <w:r>
         <w:rPr>
@@ -4428,18 +4761,17 @@
         <w:ind w:left="1440" w:firstLine="0"/>
         <w:rPr>
           <w:rFonts w:ascii="Times New Roman" w:cs="Times New Roman" w:eastAsia="Times New Roman" w:hAnsi="Times New Roman"/>
-          <w:color w:val="000000"/>
-        </w:rPr>
-      </w:pPr>
-      <w:r>
-        <w:rPr>
-          <w:rtl w:val="0"/>
-        </w:rPr>
-      </w:r>
-    </w:p>
-    <w:p>
-      <w:pPr>
-        <w:ind w:left="1440" w:firstLine="0"/>
+        </w:rPr>
+      </w:pPr>
+      <w:r>
+        <w:rPr>
+          <w:rtl w:val="0"/>
+        </w:rPr>
+      </w:r>
+    </w:p>
+    <w:p>
+      <w:pPr>
+        <w:ind w:left="720" w:firstLine="720"/>
         <w:rPr>
           <w:rFonts w:ascii="Times New Roman" w:cs="Times New Roman" w:eastAsia="Times New Roman" w:hAnsi="Times New Roman"/>
         </w:rPr>
@@ -4481,47 +4813,364 @@
         <w:ind w:left="720" w:hanging="360"/>
         <w:rPr>
           <w:rFonts w:ascii="Times New Roman" w:cs="Times New Roman" w:eastAsia="Times New Roman" w:hAnsi="Times New Roman"/>
+          <w:color w:val="000000"/>
+        </w:rPr>
+      </w:pPr>
+      <w:r>
+        <w:rPr>
+          <w:rFonts w:ascii="Times New Roman" w:cs="Times New Roman" w:eastAsia="Times New Roman" w:hAnsi="Times New Roman"/>
+          <w:color w:val="000000"/>
+          <w:rtl w:val="0"/>
+        </w:rPr>
+        <w:t xml:space="preserve">Reference list </w:t>
+      </w:r>
+      <w:r>
+        <w:rPr>
+          <w:rtl w:val="0"/>
+        </w:rPr>
+      </w:r>
+    </w:p>
+    <w:p>
+      <w:pPr>
+        <w:pBdr>
+          <w:top w:space="0" w:sz="0" w:val="nil"/>
+          <w:left w:space="0" w:sz="0" w:val="nil"/>
+          <w:bottom w:space="0" w:sz="0" w:val="nil"/>
+          <w:right w:space="0" w:sz="0" w:val="nil"/>
+          <w:between w:space="0" w:sz="0" w:val="nil"/>
+        </w:pBdr>
+        <w:ind w:left="720" w:firstLine="0"/>
+        <w:rPr>
+          <w:rFonts w:ascii="Times New Roman" w:cs="Times New Roman" w:eastAsia="Times New Roman" w:hAnsi="Times New Roman"/>
           <w:b w:val="1"/>
           <w:bCs w:val="1"/>
           <w:i w:val="1"/>
           <w:iCs w:val="1"/>
-          <w:color w:val="000000"/>
-        </w:rPr>
-      </w:pPr>
-      <w:r>
-        <w:rPr>
-          <w:rFonts w:ascii="Times New Roman" w:cs="Times New Roman" w:eastAsia="Times New Roman" w:hAnsi="Times New Roman"/>
-          <w:color w:val="000000"/>
-          <w:rtl w:val="0"/>
-        </w:rPr>
-        <w:t xml:space="preserve">Reference list </w:t>
+        </w:rPr>
+      </w:pPr>
+      <w:r>
+        <w:rPr>
+          <w:rtl w:val="0"/>
+        </w:rPr>
+      </w:r>
+    </w:p>
+    <w:p>
+      <w:pPr>
+        <w:numPr>
+          <w:ilvl w:val="0"/>
+          <w:numId w:val="6"/>
+        </w:numPr>
+        <w:spacing w:after="0" w:afterAutospacing="0" w:before="240" w:lineRule="auto"/>
+        <w:ind w:left="1440" w:hanging="360"/>
+        <w:rPr>
+          <w:rFonts w:ascii="Times New Roman" w:cs="Times New Roman" w:eastAsia="Times New Roman" w:hAnsi="Times New Roman"/>
+          <w:u w:val="none"/>
+        </w:rPr>
+      </w:pPr>
+      <w:r>
+        <w:rPr>
+          <w:rFonts w:ascii="Times New Roman" w:cs="Times New Roman" w:eastAsia="Times New Roman" w:hAnsi="Times New Roman"/>
+          <w:rtl w:val="0"/>
+        </w:rPr>
+        <w:t xml:space="preserve"> </w:t>
       </w:r>
       <w:r>
         <w:rPr>
           <w:rFonts w:ascii="Times New Roman" w:cs="Times New Roman" w:eastAsia="Times New Roman" w:hAnsi="Times New Roman"/>
           <w:b w:val="1"/>
           <w:bCs w:val="1"/>
+          <w:rtl w:val="0"/>
+        </w:rPr>
+        <w:t xml:space="preserve">Deming, D., Goldin, C. and Katz, L. (2012)</w:t>
+      </w:r>
+      <w:r>
+        <w:rPr>
+          <w:rFonts w:ascii="Times New Roman" w:cs="Times New Roman" w:eastAsia="Times New Roman" w:hAnsi="Times New Roman"/>
+          <w:rtl w:val="0"/>
+        </w:rPr>
+        <w:t xml:space="preserve"> </w:t>
+      </w:r>
+      <w:r>
+        <w:rPr>
+          <w:rFonts w:ascii="Times New Roman" w:cs="Times New Roman" w:eastAsia="Times New Roman" w:hAnsi="Times New Roman"/>
           <w:i w:val="1"/>
           <w:iCs w:val="1"/>
-          <w:color w:val="000000"/>
-          <w:rtl w:val="0"/>
-        </w:rPr>
-        <w:t xml:space="preserve">(not included in the word count)</w:t>
-      </w:r>
-    </w:p>
-    <w:p>
-      <w:pPr>
-        <w:ind w:left="720" w:firstLine="0"/>
-        <w:rPr>
-          <w:rFonts w:ascii="Times New Roman" w:cs="Times New Roman" w:eastAsia="Times New Roman" w:hAnsi="Times New Roman"/>
-        </w:rPr>
-      </w:pPr>
-      <w:r>
-        <w:rPr>
-          <w:rFonts w:ascii="Times New Roman" w:cs="Times New Roman" w:eastAsia="Times New Roman" w:hAnsi="Times New Roman"/>
-          <w:rtl w:val="0"/>
-        </w:rPr>
-        <w:t xml:space="preserve">Harvard (author, date) format.</w:t>
+          <w:rtl w:val="0"/>
+        </w:rPr>
+        <w:t xml:space="preserve">The For-Profit Postsecondary School Sector: Nimble Critters or Agile Predators?</w:t>
+      </w:r>
+      <w:r>
+        <w:rPr>
+          <w:rFonts w:ascii="Times New Roman" w:cs="Times New Roman" w:eastAsia="Times New Roman" w:hAnsi="Times New Roman"/>
+          <w:rtl w:val="0"/>
+        </w:rPr>
+        <w:t xml:space="preserve"> Journal of Economic Perspectives, 26(1), pp. 139–164.</w:t>
+      </w:r>
+    </w:p>
+    <w:p>
+      <w:pPr>
+        <w:numPr>
+          <w:ilvl w:val="0"/>
+          <w:numId w:val="6"/>
+        </w:numPr>
+        <w:spacing w:after="0" w:afterAutospacing="0" w:before="0" w:beforeAutospacing="0" w:lineRule="auto"/>
+        <w:ind w:left="1440" w:hanging="360"/>
+        <w:rPr>
+          <w:rFonts w:ascii="Times New Roman" w:cs="Times New Roman" w:eastAsia="Times New Roman" w:hAnsi="Times New Roman"/>
+          <w:u w:val="none"/>
+        </w:rPr>
+      </w:pPr>
+      <w:r>
+        <w:rPr>
+          <w:rFonts w:ascii="Times New Roman" w:cs="Times New Roman" w:eastAsia="Times New Roman" w:hAnsi="Times New Roman"/>
+          <w:b w:val="1"/>
+          <w:bCs w:val="1"/>
+          <w:rtl w:val="0"/>
+        </w:rPr>
+        <w:t xml:space="preserve">Dynarski, S. (2016)</w:t>
+      </w:r>
+      <w:r>
+        <w:rPr>
+          <w:rFonts w:ascii="Times New Roman" w:cs="Times New Roman" w:eastAsia="Times New Roman" w:hAnsi="Times New Roman"/>
+          <w:rtl w:val="0"/>
+        </w:rPr>
+        <w:t xml:space="preserve"> </w:t>
+      </w:r>
+      <w:r>
+        <w:rPr>
+          <w:rFonts w:ascii="Times New Roman" w:cs="Times New Roman" w:eastAsia="Times New Roman" w:hAnsi="Times New Roman"/>
+          <w:i w:val="1"/>
+          <w:iCs w:val="1"/>
+          <w:rtl w:val="0"/>
+        </w:rPr>
+        <w:t xml:space="preserve">The Trouble with Student Loans? Low Earnings, Not High Debt.</w:t>
+      </w:r>
+      <w:r>
+        <w:rPr>
+          <w:rFonts w:ascii="Times New Roman" w:cs="Times New Roman" w:eastAsia="Times New Roman" w:hAnsi="Times New Roman"/>
+          <w:rtl w:val="0"/>
+        </w:rPr>
+        <w:t xml:space="preserve"> Economics Studies at Brookings. Available at:</w:t>
+      </w:r>
+      <w:hyperlink r:id="rId8">
+        <w:r>
+          <w:rPr>
+            <w:rFonts w:ascii="Times New Roman" w:cs="Times New Roman" w:eastAsia="Times New Roman" w:hAnsi="Times New Roman"/>
+            <w:rtl w:val="0"/>
+          </w:rPr>
+          <w:t xml:space="preserve"> </w:t>
+        </w:r>
+      </w:hyperlink>
+      <w:hyperlink r:id="rId9">
+        <w:r>
+          <w:rPr>
+            <w:rFonts w:ascii="Times New Roman" w:cs="Times New Roman" w:eastAsia="Times New Roman" w:hAnsi="Times New Roman"/>
+            <w:color w:val="1155cc"/>
+            <w:u w:val="single"/>
+            <w:rtl w:val="0"/>
+          </w:rPr>
+          <w:t xml:space="preserve">https://www.brookings.edu</w:t>
+        </w:r>
+      </w:hyperlink>
+      <w:r>
+        <w:rPr>
+          <w:rtl w:val="0"/>
+        </w:rPr>
+      </w:r>
+    </w:p>
+    <w:p>
+      <w:pPr>
+        <w:numPr>
+          <w:ilvl w:val="0"/>
+          <w:numId w:val="6"/>
+        </w:numPr>
+        <w:spacing w:after="0" w:afterAutospacing="0" w:before="0" w:beforeAutospacing="0" w:lineRule="auto"/>
+        <w:ind w:left="1440" w:hanging="360"/>
+        <w:rPr>
+          <w:rFonts w:ascii="Times New Roman" w:cs="Times New Roman" w:eastAsia="Times New Roman" w:hAnsi="Times New Roman"/>
+          <w:u w:val="none"/>
+        </w:rPr>
+      </w:pPr>
+      <w:r>
+        <w:rPr>
+          <w:rFonts w:ascii="Times New Roman" w:cs="Times New Roman" w:eastAsia="Times New Roman" w:hAnsi="Times New Roman"/>
+          <w:rtl w:val="0"/>
+        </w:rPr>
+        <w:t xml:space="preserve"> </w:t>
+      </w:r>
+      <w:r>
+        <w:rPr>
+          <w:rFonts w:ascii="Times New Roman" w:cs="Times New Roman" w:eastAsia="Times New Roman" w:hAnsi="Times New Roman"/>
+          <w:b w:val="1"/>
+          <w:bCs w:val="1"/>
+          <w:rtl w:val="0"/>
+        </w:rPr>
+        <w:t xml:space="preserve">Looney, A. and Yannelis, C. (2015)</w:t>
+      </w:r>
+      <w:r>
+        <w:rPr>
+          <w:rFonts w:ascii="Times New Roman" w:cs="Times New Roman" w:eastAsia="Times New Roman" w:hAnsi="Times New Roman"/>
+          <w:rtl w:val="0"/>
+        </w:rPr>
+        <w:t xml:space="preserve"> </w:t>
+      </w:r>
+      <w:r>
+        <w:rPr>
+          <w:rFonts w:ascii="Times New Roman" w:cs="Times New Roman" w:eastAsia="Times New Roman" w:hAnsi="Times New Roman"/>
+          <w:i w:val="1"/>
+          <w:iCs w:val="1"/>
+          <w:rtl w:val="0"/>
+        </w:rPr>
+        <w:t xml:space="preserve">A Crisis in Student Loans? How Changes in the Characteristics of Borrowers and in the Institutions They Attend Contributed to Rising Loan Defaults.</w:t>
+      </w:r>
+      <w:r>
+        <w:rPr>
+          <w:rFonts w:ascii="Times New Roman" w:cs="Times New Roman" w:eastAsia="Times New Roman" w:hAnsi="Times New Roman"/>
+          <w:rtl w:val="0"/>
+        </w:rPr>
+        <w:t xml:space="preserve"> Brookings Papers on Economic Activity, Fall 2015, pp. 1–89.</w:t>
+      </w:r>
+    </w:p>
+    <w:p>
+      <w:pPr>
+        <w:numPr>
+          <w:ilvl w:val="0"/>
+          <w:numId w:val="6"/>
+        </w:numPr>
+        <w:spacing w:after="0" w:afterAutospacing="0" w:before="0" w:beforeAutospacing="0" w:lineRule="auto"/>
+        <w:ind w:left="1440" w:hanging="360"/>
+        <w:rPr>
+          <w:rFonts w:ascii="Times New Roman" w:cs="Times New Roman" w:eastAsia="Times New Roman" w:hAnsi="Times New Roman"/>
+          <w:u w:val="none"/>
+        </w:rPr>
+      </w:pPr>
+      <w:r>
+        <w:rPr>
+          <w:rFonts w:ascii="Times New Roman" w:cs="Times New Roman" w:eastAsia="Times New Roman" w:hAnsi="Times New Roman"/>
+          <w:b w:val="1"/>
+          <w:bCs w:val="1"/>
+          <w:rtl w:val="0"/>
+        </w:rPr>
+        <w:t xml:space="preserve">National Center for Education Statistics (2021)</w:t>
+      </w:r>
+      <w:r>
+        <w:rPr>
+          <w:rFonts w:ascii="Times New Roman" w:cs="Times New Roman" w:eastAsia="Times New Roman" w:hAnsi="Times New Roman"/>
+          <w:rtl w:val="0"/>
+        </w:rPr>
+        <w:t xml:space="preserve"> </w:t>
+      </w:r>
+      <w:r>
+        <w:rPr>
+          <w:rFonts w:ascii="Times New Roman" w:cs="Times New Roman" w:eastAsia="Times New Roman" w:hAnsi="Times New Roman"/>
+          <w:i w:val="1"/>
+          <w:iCs w:val="1"/>
+          <w:rtl w:val="0"/>
+        </w:rPr>
+        <w:t xml:space="preserve">Student Financial Aid Survey 2020–2021.</w:t>
+      </w:r>
+      <w:r>
+        <w:rPr>
+          <w:rFonts w:ascii="Times New Roman" w:cs="Times New Roman" w:eastAsia="Times New Roman" w:hAnsi="Times New Roman"/>
+          <w:rtl w:val="0"/>
+        </w:rPr>
+        <w:t xml:space="preserve"> U.S. Department of Education. Available at:</w:t>
+      </w:r>
+      <w:hyperlink r:id="rId10">
+        <w:r>
+          <w:rPr>
+            <w:rFonts w:ascii="Times New Roman" w:cs="Times New Roman" w:eastAsia="Times New Roman" w:hAnsi="Times New Roman"/>
+            <w:rtl w:val="0"/>
+          </w:rPr>
+          <w:t xml:space="preserve"> </w:t>
+        </w:r>
+      </w:hyperlink>
+      <w:hyperlink r:id="rId11">
+        <w:r>
+          <w:rPr>
+            <w:rFonts w:ascii="Times New Roman" w:cs="Times New Roman" w:eastAsia="Times New Roman" w:hAnsi="Times New Roman"/>
+            <w:color w:val="1155cc"/>
+            <w:u w:val="single"/>
+            <w:rtl w:val="0"/>
+          </w:rPr>
+          <w:t xml:space="preserve">https://nces.ed.gov</w:t>
+        </w:r>
+      </w:hyperlink>
+      <w:r>
+        <w:rPr>
+          <w:rtl w:val="0"/>
+        </w:rPr>
+      </w:r>
+    </w:p>
+    <w:p>
+      <w:pPr>
+        <w:numPr>
+          <w:ilvl w:val="0"/>
+          <w:numId w:val="6"/>
+        </w:numPr>
+        <w:spacing w:after="240" w:before="0" w:beforeAutospacing="0" w:lineRule="auto"/>
+        <w:ind w:left="1440" w:hanging="360"/>
+        <w:rPr>
+          <w:rFonts w:ascii="Times New Roman" w:cs="Times New Roman" w:eastAsia="Times New Roman" w:hAnsi="Times New Roman"/>
+          <w:u w:val="none"/>
+        </w:rPr>
+      </w:pPr>
+      <w:r>
+        <w:rPr>
+          <w:rFonts w:ascii="Times New Roman" w:cs="Times New Roman" w:eastAsia="Times New Roman" w:hAnsi="Times New Roman"/>
+          <w:b w:val="1"/>
+          <w:bCs w:val="1"/>
+          <w:rtl w:val="0"/>
+        </w:rPr>
+        <w:t xml:space="preserve">U.S. Department of Education (2021)</w:t>
+      </w:r>
+      <w:r>
+        <w:rPr>
+          <w:rFonts w:ascii="Times New Roman" w:cs="Times New Roman" w:eastAsia="Times New Roman" w:hAnsi="Times New Roman"/>
+          <w:rtl w:val="0"/>
+        </w:rPr>
+        <w:t xml:space="preserve"> </w:t>
+      </w:r>
+      <w:r>
+        <w:rPr>
+          <w:rFonts w:ascii="Times New Roman" w:cs="Times New Roman" w:eastAsia="Times New Roman" w:hAnsi="Times New Roman"/>
+          <w:i w:val="1"/>
+          <w:iCs w:val="1"/>
+          <w:rtl w:val="0"/>
+        </w:rPr>
+        <w:t xml:space="preserve">Federal Student Loan Portfolio Summary.</w:t>
+      </w:r>
+      <w:r>
+        <w:rPr>
+          <w:rFonts w:ascii="Times New Roman" w:cs="Times New Roman" w:eastAsia="Times New Roman" w:hAnsi="Times New Roman"/>
+          <w:rtl w:val="0"/>
+        </w:rPr>
+        <w:t xml:space="preserve"> Office of Federal Student Aid. Available at:</w:t>
+      </w:r>
+      <w:hyperlink r:id="rId12">
+        <w:r>
+          <w:rPr>
+            <w:rFonts w:ascii="Times New Roman" w:cs="Times New Roman" w:eastAsia="Times New Roman" w:hAnsi="Times New Roman"/>
+            <w:rtl w:val="0"/>
+          </w:rPr>
+          <w:t xml:space="preserve"> </w:t>
+        </w:r>
+      </w:hyperlink>
+      <w:hyperlink r:id="rId13">
+        <w:r>
+          <w:rPr>
+            <w:rFonts w:ascii="Times New Roman" w:cs="Times New Roman" w:eastAsia="Times New Roman" w:hAnsi="Times New Roman"/>
+            <w:color w:val="1155cc"/>
+            <w:u w:val="single"/>
+            <w:rtl w:val="0"/>
+          </w:rPr>
+          <w:t xml:space="preserve">https://studentaid.gov/data-center</w:t>
+        </w:r>
+      </w:hyperlink>
+      <w:r>
+        <w:rPr>
+          <w:rtl w:val="0"/>
+        </w:rPr>
       </w:r>
     </w:p>
     <w:p>
@@ -10825,16 +11474,16 @@
           <wp:inline distB="0" distT="0" distL="0" distR="0">
             <wp:extent cx="5731510" cy="3820795"/>
             <wp:effectExtent b="0" l="0" r="0" t="0"/>
-            <wp:docPr id="2" name="image4.png"/>
+            <wp:docPr id="2" name="image5.png"/>
             <a:graphic>
               <a:graphicData uri="http://schemas.openxmlformats.org/drawingml/2006/picture">
                 <pic:pic>
                   <pic:nvPicPr>
-                    <pic:cNvPr id="0" name="image4.png"/>
+                    <pic:cNvPr id="0" name="image5.png"/>
                     <pic:cNvPicPr preferRelativeResize="0"/>
                   </pic:nvPicPr>
                   <pic:blipFill>
-                    <a:blip r:embed="rId8"/>
+                    <a:blip r:embed="rId14"/>
                     <a:srcRect b="0" l="0" r="0" t="0"/>
                     <a:stretch>
                       <a:fillRect/>
@@ -11164,7 +11813,7 @@
                     <pic:cNvPicPr preferRelativeResize="0"/>
                   </pic:nvPicPr>
                   <pic:blipFill>
-                    <a:blip r:embed="rId9"/>
+                    <a:blip r:embed="rId15"/>
                     <a:srcRect b="0" l="0" r="0" t="0"/>
                     <a:stretch>
                       <a:fillRect/>
@@ -11598,7 +12247,7 @@
                     <pic:cNvPicPr preferRelativeResize="0"/>
                   </pic:nvPicPr>
                   <pic:blipFill>
-                    <a:blip r:embed="rId10"/>
+                    <a:blip r:embed="rId16"/>
                     <a:srcRect b="0" l="0" r="0" t="0"/>
                     <a:stretch>
                       <a:fillRect/>
@@ -11841,7 +12490,7 @@
                     <pic:cNvPicPr preferRelativeResize="0"/>
                   </pic:nvPicPr>
                   <pic:blipFill>
-                    <a:blip r:embed="rId11"/>
+                    <a:blip r:embed="rId17"/>
                     <a:srcRect b="0" l="0" r="0" t="0"/>
                     <a:stretch>
                       <a:fillRect/>
@@ -11897,8 +12546,8 @@
       </w:r>
     </w:p>
     <w:sectPr>
-      <w:footerReference r:id="rId12" w:type="default"/>
-      <w:footerReference r:id="rId13" w:type="even"/>
+      <w:footerReference r:id="rId18" w:type="default"/>
+      <w:footerReference r:id="rId19" w:type="even"/>
       <w:pgSz w:h="16838" w:w="11906" w:orient="portrait"/>
       <w:pgMar w:bottom="1440" w:top="1440" w:left="1440" w:right="1440" w:header="708" w:footer="708"/>
       <w:pgNumType w:start="1"/>
@@ -12497,6 +13146,116 @@
       <w:rPr/>
     </w:lvl>
   </w:abstractNum>
+  <w:abstractNum w:abstractNumId="6">
+    <w:lvl w:ilvl="0">
+      <w:start w:val="1"/>
+      <w:numFmt w:val="decimal"/>
+      <w:lvlText w:val="%1."/>
+      <w:lvlJc w:val="left"/>
+      <w:pPr>
+        <w:ind w:left="2160" w:hanging="360"/>
+      </w:pPr>
+      <w:rPr>
+        <w:u w:val="none"/>
+      </w:rPr>
+    </w:lvl>
+    <w:lvl w:ilvl="1">
+      <w:start w:val="1"/>
+      <w:numFmt w:val="lowerLetter"/>
+      <w:lvlText w:val="%2."/>
+      <w:lvlJc w:val="left"/>
+      <w:pPr>
+        <w:ind w:left="2880" w:hanging="360"/>
+      </w:pPr>
+      <w:rPr>
+        <w:u w:val="none"/>
+      </w:rPr>
+    </w:lvl>
+    <w:lvl w:ilvl="2">
+      <w:start w:val="1"/>
+      <w:numFmt w:val="lowerRoman"/>
+      <w:lvlText w:val="%3."/>
+      <w:lvlJc w:val="right"/>
+      <w:pPr>
+        <w:ind w:left="3600" w:hanging="360"/>
+      </w:pPr>
+      <w:rPr>
+        <w:u w:val="none"/>
+      </w:rPr>
+    </w:lvl>
+    <w:lvl w:ilvl="3">
+      <w:start w:val="1"/>
+      <w:numFmt w:val="decimal"/>
+      <w:lvlText w:val="%4."/>
+      <w:lvlJc w:val="left"/>
+      <w:pPr>
+        <w:ind w:left="4320" w:hanging="360"/>
+      </w:pPr>
+      <w:rPr>
+        <w:u w:val="none"/>
+      </w:rPr>
+    </w:lvl>
+    <w:lvl w:ilvl="4">
+      <w:start w:val="1"/>
+      <w:numFmt w:val="lowerLetter"/>
+      <w:lvlText w:val="%5."/>
+      <w:lvlJc w:val="left"/>
+      <w:pPr>
+        <w:ind w:left="5040" w:hanging="360"/>
+      </w:pPr>
+      <w:rPr>
+        <w:u w:val="none"/>
+      </w:rPr>
+    </w:lvl>
+    <w:lvl w:ilvl="5">
+      <w:start w:val="1"/>
+      <w:numFmt w:val="lowerRoman"/>
+      <w:lvlText w:val="%6."/>
+      <w:lvlJc w:val="right"/>
+      <w:pPr>
+        <w:ind w:left="5760" w:hanging="360"/>
+      </w:pPr>
+      <w:rPr>
+        <w:u w:val="none"/>
+      </w:rPr>
+    </w:lvl>
+    <w:lvl w:ilvl="6">
+      <w:start w:val="1"/>
+      <w:numFmt w:val="decimal"/>
+      <w:lvlText w:val="%7."/>
+      <w:lvlJc w:val="left"/>
+      <w:pPr>
+        <w:ind w:left="6480" w:hanging="360"/>
+      </w:pPr>
+      <w:rPr>
+        <w:u w:val="none"/>
+      </w:rPr>
+    </w:lvl>
+    <w:lvl w:ilvl="7">
+      <w:start w:val="1"/>
+      <w:numFmt w:val="lowerLetter"/>
+      <w:lvlText w:val="%8."/>
+      <w:lvlJc w:val="left"/>
+      <w:pPr>
+        <w:ind w:left="7200" w:hanging="360"/>
+      </w:pPr>
+      <w:rPr>
+        <w:u w:val="none"/>
+      </w:rPr>
+    </w:lvl>
+    <w:lvl w:ilvl="8">
+      <w:start w:val="1"/>
+      <w:numFmt w:val="lowerRoman"/>
+      <w:lvlText w:val="%9."/>
+      <w:lvlJc w:val="right"/>
+      <w:pPr>
+        <w:ind w:left="7920" w:hanging="360"/>
+      </w:pPr>
+      <w:rPr>
+        <w:u w:val="none"/>
+      </w:rPr>
+    </w:lvl>
+  </w:abstractNum>
   <w:num w:numId="1">
     <w:abstractNumId w:val="1"/>
   </w:num>
@@ -12511,6 +13270,9 @@
   </w:num>
   <w:num w:numId="5">
     <w:abstractNumId w:val="5"/>
+  </w:num>
+  <w:num w:numId="6">
+    <w:abstractNumId w:val="6"/>
   </w:num>
 </w:numbering>
 </file>

</xml_diff>

<commit_message>
Student ID tweaks on report
</commit_message>
<xml_diff>
--- a/7COM1079_Final report.docx
+++ b/7COM1079_Final report.docx
@@ -237,7 +237,7 @@
           <w:rFonts w:ascii="Times New Roman" w:cs="Times New Roman" w:eastAsia="Times New Roman" w:hAnsi="Times New Roman"/>
           <w:rtl w:val="0"/>
         </w:rPr>
-        <w:t xml:space="preserve"> Md Bayazid Hossain [], Visalraj Neelanchery [24069748]</w:t>
+        <w:t xml:space="preserve"> Md Bayazid Hossain [24080766], Visalraj Neelanchery [24069748]</w:t>
       </w:r>
       <w:r>
         <w:rPr>
@@ -285,17 +285,12 @@
           <w:iCs w:val="1"/>
           <w:rtl w:val="0"/>
         </w:rPr>
-        <w:t xml:space="preserve">         </w:t>
-      </w:r>
-      <w:r>
-        <w:rPr>
-          <w:rFonts w:ascii="Times New Roman" w:cs="Times New Roman" w:eastAsia="Times New Roman" w:hAnsi="Times New Roman"/>
-          <w:i w:val="1"/>
-          <w:iCs w:val="1"/>
-          <w:highlight w:val="yellow"/>
-          <w:rtl w:val="0"/>
-        </w:rPr>
-        <w:t xml:space="preserve">[Name and ID of other group members]</w:t>
+        <w:t xml:space="preserve">       </w:t>
+      </w:r>
+      <w:r>
+        <w:rPr>
+          <w:rtl w:val="0"/>
+        </w:rPr>
       </w:r>
     </w:p>
     <w:p>
@@ -2844,12 +2839,12 @@
           <wp:inline distB="0" distT="0" distL="0" distR="0">
             <wp:extent cx="5731510" cy="3439160"/>
             <wp:effectExtent b="0" l="0" r="0" t="0"/>
-            <wp:docPr descr="A graph of a loan amount&#10;&#10;AI-generated content may be incorrect." id="1" name="image4.png"/>
+            <wp:docPr descr="A graph of a loan amount&#10;&#10;AI-generated content may be incorrect." id="1" name="image5.png"/>
             <a:graphic>
               <a:graphicData uri="http://schemas.openxmlformats.org/drawingml/2006/picture">
                 <pic:pic>
                   <pic:nvPicPr>
-                    <pic:cNvPr descr="A graph of a loan amount&#10;&#10;AI-generated content may be incorrect." id="0" name="image4.png"/>
+                    <pic:cNvPr descr="A graph of a loan amount&#10;&#10;AI-generated content may be incorrect." id="0" name="image5.png"/>
                     <pic:cNvPicPr preferRelativeResize="0"/>
                   </pic:nvPicPr>
                   <pic:blipFill>
@@ -4091,8 +4086,6 @@
           <w:rFonts w:ascii="Times New Roman" w:cs="Times New Roman" w:eastAsia="Times New Roman" w:hAnsi="Times New Roman"/>
           <w:b w:val="1"/>
           <w:bCs w:val="1"/>
-          <w:i w:val="1"/>
-          <w:iCs w:val="1"/>
           <w:color w:val="000000"/>
           <w:rtl w:val="0"/>
         </w:rPr>
@@ -4101,8 +4094,6 @@
       <w:r>
         <w:rPr>
           <w:rFonts w:ascii="Times New Roman" w:cs="Times New Roman" w:eastAsia="Times New Roman" w:hAnsi="Times New Roman"/>
-          <w:i w:val="1"/>
-          <w:iCs w:val="1"/>
           <w:color w:val="000000"/>
           <w:rtl w:val="0"/>
         </w:rPr>
@@ -4111,8 +4102,6 @@
       <w:r>
         <w:rPr>
           <w:rFonts w:ascii="Times New Roman" w:cs="Times New Roman" w:eastAsia="Times New Roman" w:hAnsi="Times New Roman"/>
-          <w:i w:val="1"/>
-          <w:iCs w:val="1"/>
           <w:rtl w:val="0"/>
         </w:rPr>
         <w:t xml:space="preserve">Commit comprehensive loan analysis package: dataset, R code, summary statistics, ANOVA/TukeyHSD outputs, and all visualizations supporting the 2020–2021 loan recipient study.</w:t>
@@ -4120,8 +4109,6 @@
       <w:r>
         <w:rPr>
           <w:rFonts w:ascii="Times New Roman" w:cs="Times New Roman" w:eastAsia="Times New Roman" w:hAnsi="Times New Roman"/>
-          <w:i w:val="1"/>
-          <w:iCs w:val="1"/>
           <w:color w:val="000000"/>
           <w:rtl w:val="0"/>
         </w:rPr>
@@ -4201,8 +4188,6 @@
           <w:rFonts w:ascii="Times New Roman" w:cs="Times New Roman" w:eastAsia="Times New Roman" w:hAnsi="Times New Roman"/>
           <w:b w:val="1"/>
           <w:bCs w:val="1"/>
-          <w:i w:val="1"/>
-          <w:iCs w:val="1"/>
           <w:color w:val="000000"/>
           <w:rtl w:val="0"/>
         </w:rPr>
@@ -4211,8 +4196,6 @@
       <w:r>
         <w:rPr>
           <w:rFonts w:ascii="Times New Roman" w:cs="Times New Roman" w:eastAsia="Times New Roman" w:hAnsi="Times New Roman"/>
-          <w:i w:val="1"/>
-          <w:iCs w:val="1"/>
           <w:color w:val="000000"/>
           <w:rtl w:val="0"/>
         </w:rPr>
@@ -4221,8 +4204,6 @@
       <w:r>
         <w:rPr>
           <w:rFonts w:ascii="Times New Roman" w:cs="Times New Roman" w:eastAsia="Times New Roman" w:hAnsi="Times New Roman"/>
-          <w:i w:val="1"/>
-          <w:iCs w:val="1"/>
           <w:rtl w:val="0"/>
         </w:rPr>
         <w:t xml:space="preserve">Report Tweaks on Introduction, The Data set, Research Question and Image addons</w:t>
@@ -4230,8 +4211,6 @@
       <w:r>
         <w:rPr>
           <w:rFonts w:ascii="Times New Roman" w:cs="Times New Roman" w:eastAsia="Times New Roman" w:hAnsi="Times New Roman"/>
-          <w:i w:val="1"/>
-          <w:iCs w:val="1"/>
           <w:color w:val="000000"/>
           <w:rtl w:val="0"/>
         </w:rPr>
@@ -4332,8 +4311,6 @@
           <w:rFonts w:ascii="Times New Roman" w:cs="Times New Roman" w:eastAsia="Times New Roman" w:hAnsi="Times New Roman"/>
           <w:b w:val="1"/>
           <w:bCs w:val="1"/>
-          <w:i w:val="1"/>
-          <w:iCs w:val="1"/>
           <w:color w:val="000000"/>
           <w:rtl w:val="0"/>
         </w:rPr>
@@ -4342,8 +4319,6 @@
       <w:r>
         <w:rPr>
           <w:rFonts w:ascii="Times New Roman" w:cs="Times New Roman" w:eastAsia="Times New Roman" w:hAnsi="Times New Roman"/>
-          <w:i w:val="1"/>
-          <w:iCs w:val="1"/>
           <w:color w:val="000000"/>
           <w:rtl w:val="0"/>
         </w:rPr>
@@ -4352,26 +4327,17 @@
       <w:r>
         <w:rPr>
           <w:rFonts w:ascii="Times New Roman" w:cs="Times New Roman" w:eastAsia="Times New Roman" w:hAnsi="Times New Roman"/>
-          <w:i w:val="1"/>
-          <w:iCs w:val="1"/>
-          <w:rtl w:val="0"/>
-        </w:rPr>
-        <w:t xml:space="preserve">Dataset file added for reference</w:t>
-      </w:r>
-      <w:r>
-        <w:rPr>
-          <w:rFonts w:ascii="Times New Roman" w:cs="Times New Roman" w:eastAsia="Times New Roman" w:hAnsi="Times New Roman"/>
-          <w:i w:val="1"/>
-          <w:iCs w:val="1"/>
+          <w:rtl w:val="0"/>
+        </w:rPr>
+        <w:t xml:space="preserve">Added ‘GitHub Log Output’ and full ‘Reference List’ sections to the final report, including Harvard-formatted citations and commit analysis.</w:t>
+      </w:r>
+      <w:r>
+        <w:rPr>
+          <w:rFonts w:ascii="Times New Roman" w:cs="Times New Roman" w:eastAsia="Times New Roman" w:hAnsi="Times New Roman"/>
           <w:color w:val="000000"/>
           <w:rtl w:val="0"/>
         </w:rPr>
         <w:t xml:space="preserve">]</w:t>
-      </w:r>
-      <w:r>
-        <w:rPr>
-          <w:rtl w:val="0"/>
-        </w:rPr>
       </w:r>
     </w:p>
     <w:p>
@@ -4387,7 +4353,7 @@
           <w:rFonts w:ascii="Times New Roman" w:cs="Times New Roman" w:eastAsia="Times New Roman" w:hAnsi="Times New Roman"/>
           <w:rtl w:val="0"/>
         </w:rPr>
-        <w:t xml:space="preserve">Uploading the dataset at this early stage established the foundation for all subsequent analyses. It ensured that collaborators had access to the same source file and created a consistent baseline for version-controlled development. This commit is essential because it enables traceability of results back to the original data, supporting transparency and research integrity.</w:t>
+        <w:t xml:space="preserve">This commit strengthens the academic quality and completeness of the report by adding two compulsory sections. Including the GitHub log analysis enhances transparency, showing clear evidence of collaborative development. The reference list supports the validity of the research by documenting all scholarly sources used. This commit ensures the report aligns with assessment criteria and improves the professionalism of the final submission.</w:t>
       </w:r>
     </w:p>
     <w:p>
@@ -11474,12 +11440,12 @@
           <wp:inline distB="0" distT="0" distL="0" distR="0">
             <wp:extent cx="5731510" cy="3820795"/>
             <wp:effectExtent b="0" l="0" r="0" t="0"/>
-            <wp:docPr id="2" name="image5.png"/>
+            <wp:docPr id="2" name="image4.png"/>
             <a:graphic>
               <a:graphicData uri="http://schemas.openxmlformats.org/drawingml/2006/picture">
                 <pic:pic>
                   <pic:nvPicPr>
-                    <pic:cNvPr id="0" name="image5.png"/>
+                    <pic:cNvPr id="0" name="image4.png"/>
                     <pic:cNvPicPr preferRelativeResize="0"/>
                   </pic:nvPicPr>
                   <pic:blipFill>

</xml_diff>

<commit_message>
Introduces a Box Plot to visualize Property Price by SQFT category and a Histogram to show the overall price distribution, enhancing data understanding.
</commit_message>
<xml_diff>
--- a/7COM1079_Final report.docx
+++ b/7COM1079_Final report.docx
@@ -1738,7 +1738,7 @@
           <w:rFonts w:ascii="Times New Roman" w:cs="Times New Roman" w:eastAsia="Times New Roman" w:hAnsi="Times New Roman"/>
           <w:rtl w:val="0"/>
         </w:rPr>
-        <w:t xml:space="preserve">The dataset used in this project gives a practical view of student loan activity across many colleges and universities in the United States. It lists information such as school type, loan category, the number of students who received loans, the total amount borrowed, and the amount actually disbursed. Looking at these details makes it possible to see how different loan types, like subsidized and unsubsidized loans, are spread       across institutions. It also helps highlight patterns in borrowing behaviour from one school to another. Overall, the dataset is useful for understanding how student loan support works in higher education and how borrowing might vary depending on the institution and the type of loan involved.</w:t>
+        <w:t xml:space="preserve">The dataset used in this project gives a practical view of residential property listings across various boroughs and neighborhoods in the New York area. It lists information such as property type, the number of bedrooms and bathrooms, the total asking price, and, crucially, the property's size in square feet (PROPERTYSQFT). It also includes specific geographical details like the locality and precise latitude/longitude. Looking at these details makes it possible to see how different physical attributes, like square footage, are spread across various listing prices. It also helps highlight patterns in pricing behaviour from one property type (e.g., Condo vs. Townhouse) or one location (e.g., Manhattan vs. Staten Island) to another. Overall, the dataset is useful for understanding how property valuation works in the competitive New York housing market and how a key factor like property size might influence the final sale price involved.</w:t>
       </w:r>
     </w:p>
     <w:p>
@@ -1974,11 +1974,6 @@
         </w:rPr>
         <w:t xml:space="preserve">Research question</w:t>
       </w:r>
-      <w:r>
-        <w:rPr>
-          <w:rtl w:val="0"/>
-        </w:rPr>
-      </w:r>
     </w:p>
     <w:p>
       <w:pPr>
@@ -2522,11 +2517,6 @@
         </w:rPr>
         <w:t xml:space="preserve">Research papers</w:t>
       </w:r>
-      <w:r>
-        <w:rPr>
-          <w:rtl w:val="0"/>
-        </w:rPr>
-      </w:r>
     </w:p>
     <w:p>
       <w:pPr>
@@ -2786,46 +2776,21 @@
           <w:color w:val="000000"/>
           <w:rtl w:val="0"/>
         </w:rPr>
-        <w:t xml:space="preserve">            The boxplot is used to compare total loan amounts across the Low, Medium,  and High recipient groups, making differences between institutions easy to</w:t>
-      </w:r>
-      <w:r>
-        <w:rPr>
-          <w:rFonts w:ascii="Times New Roman" w:cs="Times New Roman" w:eastAsia="Times New Roman" w:hAnsi="Times New Roman"/>
-          <w:rtl w:val="0"/>
-        </w:rPr>
-        <w:t xml:space="preserve"> </w:t>
-      </w:r>
-      <w:r>
-        <w:rPr>
-          <w:rFonts w:ascii="Times New Roman" w:cs="Times New Roman" w:eastAsia="Times New Roman" w:hAnsi="Times New Roman"/>
-          <w:color w:val="000000"/>
-          <w:rtl w:val="0"/>
-        </w:rPr>
-        <w:t xml:space="preserve">see. </w:t>
-      </w:r>
-    </w:p>
-    <w:p>
-      <w:pPr>
-        <w:pBdr>
-          <w:top w:space="0" w:sz="0" w:val="nil"/>
-          <w:left w:space="0" w:sz="0" w:val="nil"/>
-          <w:bottom w:space="0" w:sz="0" w:val="nil"/>
-          <w:right w:space="0" w:sz="0" w:val="nil"/>
-          <w:between w:space="0" w:sz="0" w:val="nil"/>
-        </w:pBdr>
-        <w:ind w:left="720" w:firstLine="0"/>
-        <w:rPr>
-          <w:rFonts w:ascii="Times New Roman" w:cs="Times New Roman" w:eastAsia="Times New Roman" w:hAnsi="Times New Roman"/>
-          <w:color w:val="000000"/>
-        </w:rPr>
-      </w:pPr>
-      <w:r>
-        <w:rPr>
-          <w:rFonts w:ascii="Times New Roman" w:cs="Times New Roman" w:eastAsia="Times New Roman" w:hAnsi="Times New Roman"/>
-          <w:color w:val="000000"/>
-          <w:rtl w:val="0"/>
-        </w:rPr>
-        <w:t xml:space="preserve">A histogram is also included to show the overall distribution of loan amounts. Together, these graphs help illustrate key borrowing patterns in the dataset.</w:t>
+        <w:t xml:space="preserve">            </w:t>
+      </w:r>
+      <w:r>
+        <w:rPr>
+          <w:rFonts w:ascii="Times New Roman" w:cs="Times New Roman" w:eastAsia="Times New Roman" w:hAnsi="Times New Roman"/>
+          <w:rtl w:val="0"/>
+        </w:rPr>
+        <w:t xml:space="preserve">The box plot aims at comparing the Property Price for the Small, Medium, and Large square footage variables. There is also a histogram plot that illustrates the distribution of Property Price, indicating its heavy right-skewness.</w:t>
+      </w:r>
+      <w:r>
+        <w:rPr>
+          <w:rFonts w:ascii="Times New Roman" w:cs="Times New Roman" w:eastAsia="Times New Roman" w:hAnsi="Times New Roman"/>
+          <w:color w:val="000000"/>
+          <w:rtl w:val="0"/>
+        </w:rPr>
         <w:br w:type="textWrapping"/>
         <w:br w:type="textWrapping"/>
         <w:br w:type="textWrapping"/>
@@ -2833,18 +2798,17 @@
       <w:r>
         <w:rPr>
           <w:rFonts w:ascii="Times New Roman" w:cs="Times New Roman" w:eastAsia="Times New Roman" w:hAnsi="Times New Roman"/>
-          <w:color w:val="000000"/>
         </w:rPr>
         <w:drawing>
-          <wp:inline distB="0" distT="0" distL="0" distR="0">
-            <wp:extent cx="5731510" cy="3439160"/>
+          <wp:inline distB="114300" distT="114300" distL="114300" distR="114300">
+            <wp:extent cx="5731200" cy="3340100"/>
             <wp:effectExtent b="0" l="0" r="0" t="0"/>
-            <wp:docPr descr="A graph of a loan amount&#10;&#10;AI-generated content may be incorrect." id="1" name="image5.png"/>
+            <wp:docPr id="5" name="image4.png"/>
             <a:graphic>
               <a:graphicData uri="http://schemas.openxmlformats.org/drawingml/2006/picture">
                 <pic:pic>
                   <pic:nvPicPr>
-                    <pic:cNvPr descr="A graph of a loan amount&#10;&#10;AI-generated content may be incorrect." id="0" name="image5.png"/>
+                    <pic:cNvPr id="0" name="image4.png"/>
                     <pic:cNvPicPr preferRelativeResize="0"/>
                   </pic:nvPicPr>
                   <pic:blipFill>
@@ -2857,7 +2821,7 @@
                   <pic:spPr>
                     <a:xfrm>
                       <a:off x="0" y="0"/>
-                      <a:ext cx="5731510" cy="3439160"/>
+                      <a:ext cx="5731200" cy="3340100"/>
                     </a:xfrm>
                     <a:prstGeom prst="rect"/>
                     <a:ln/>
@@ -2934,18 +2898,17 @@
       <w:r>
         <w:rPr>
           <w:rFonts w:ascii="Times New Roman" w:cs="Times New Roman" w:eastAsia="Times New Roman" w:hAnsi="Times New Roman"/>
-          <w:color w:val="000000"/>
         </w:rPr>
         <w:drawing>
-          <wp:inline distB="0" distT="0" distL="0" distR="0">
-            <wp:extent cx="5731510" cy="4298950"/>
+          <wp:inline distB="114300" distT="114300" distL="114300" distR="114300">
+            <wp:extent cx="5731200" cy="3441700"/>
             <wp:effectExtent b="0" l="0" r="0" t="0"/>
-            <wp:docPr descr="A graph of a distribution of loan amount&#10;&#10;AI-generated content may be incorrect." id="3" name="image2.png"/>
+            <wp:docPr id="6" name="image5.png"/>
             <a:graphic>
               <a:graphicData uri="http://schemas.openxmlformats.org/drawingml/2006/picture">
                 <pic:pic>
                   <pic:nvPicPr>
-                    <pic:cNvPr descr="A graph of a distribution of loan amount&#10;&#10;AI-generated content may be incorrect." id="0" name="image2.png"/>
+                    <pic:cNvPr id="0" name="image5.png"/>
                     <pic:cNvPicPr preferRelativeResize="0"/>
                   </pic:nvPicPr>
                   <pic:blipFill>
@@ -2958,7 +2921,7 @@
                   <pic:spPr>
                     <a:xfrm>
                       <a:off x="0" y="0"/>
-                      <a:ext cx="5731510" cy="4298950"/>
+                      <a:ext cx="5731200" cy="3441700"/>
                     </a:xfrm>
                     <a:prstGeom prst="rect"/>
                     <a:ln/>
@@ -3022,11 +2985,6 @@
         </w:rPr>
         <w:t xml:space="preserve">Additional information relating to understanding the data</w:t>
       </w:r>
-      <w:r>
-        <w:rPr>
-          <w:rtl w:val="0"/>
-        </w:rPr>
-      </w:r>
     </w:p>
     <w:p>
       <w:pPr>
@@ -3144,11 +3102,6 @@
         </w:rPr>
         <w:t xml:space="preserve">Useful information for the data understanding</w:t>
       </w:r>
-      <w:r>
-        <w:rPr>
-          <w:rtl w:val="0"/>
-        </w:rPr>
-      </w:r>
     </w:p>
     <w:p>
       <w:pPr>
@@ -3264,11 +3217,6 @@
         </w:rPr>
         <w:t xml:space="preserve">Statistical test used to test the hypotheses and output</w:t>
       </w:r>
-      <w:r>
-        <w:rPr>
-          <w:rtl w:val="0"/>
-        </w:rPr>
-      </w:r>
     </w:p>
     <w:p>
       <w:pPr>
@@ -3507,11 +3455,6 @@
         </w:rPr>
         <w:t xml:space="preserve">What went well </w:t>
       </w:r>
-      <w:r>
-        <w:rPr>
-          <w:rtl w:val="0"/>
-        </w:rPr>
-      </w:r>
     </w:p>
     <w:p>
       <w:pPr>
@@ -3860,11 +3803,6 @@
         </w:rPr>
         <w:t xml:space="preserve">Project’s overall judgement</w:t>
       </w:r>
-      <w:r>
-        <w:rPr>
-          <w:rtl w:val="0"/>
-        </w:rPr>
-      </w:r>
     </w:p>
     <w:p>
       <w:pPr>
@@ -4055,11 +3993,6 @@
         </w:rPr>
         <w:t xml:space="preserve">Comment on the GitHub log output</w:t>
       </w:r>
-      <w:r>
-        <w:rPr>
-          <w:rtl w:val="0"/>
-        </w:rPr>
-      </w:r>
     </w:p>
     <w:p>
       <w:pPr>
@@ -4114,11 +4047,6 @@
         </w:rPr>
         <w:t xml:space="preserve">]</w:t>
       </w:r>
-      <w:r>
-        <w:rPr>
-          <w:rtl w:val="0"/>
-        </w:rPr>
-      </w:r>
     </w:p>
     <w:p>
       <w:pPr>
@@ -4216,11 +4144,6 @@
         </w:rPr>
         <w:t xml:space="preserve">]</w:t>
       </w:r>
-      <w:r>
-        <w:rPr>
-          <w:rtl w:val="0"/>
-        </w:rPr>
-      </w:r>
     </w:p>
     <w:p>
       <w:pPr>
@@ -4584,11 +4507,6 @@
         </w:rPr>
         <w:t xml:space="preserve">Interpretation of the results.</w:t>
       </w:r>
-      <w:r>
-        <w:rPr>
-          <w:rtl w:val="0"/>
-        </w:rPr>
-      </w:r>
     </w:p>
     <w:p>
       <w:pPr>
@@ -4709,11 +4627,6 @@
         </w:rPr>
         <w:t xml:space="preserve">Reasons and/or implications for future work, limitations of your study</w:t>
       </w:r>
-      <w:r>
-        <w:rPr>
-          <w:rtl w:val="0"/>
-        </w:rPr>
-      </w:r>
     </w:p>
     <w:p>
       <w:pPr>
@@ -4790,11 +4703,6 @@
         </w:rPr>
         <w:t xml:space="preserve">Reference list </w:t>
       </w:r>
-      <w:r>
-        <w:rPr>
-          <w:rtl w:val="0"/>
-        </w:rPr>
-      </w:r>
     </w:p>
     <w:p>
       <w:pPr>
@@ -4826,11 +4734,10 @@
           <w:ilvl w:val="0"/>
           <w:numId w:val="6"/>
         </w:numPr>
-        <w:spacing w:after="0" w:afterAutospacing="0" w:before="240" w:lineRule="auto"/>
+        <w:spacing w:after="0" w:before="240" w:lineRule="auto"/>
         <w:ind w:left="1440" w:hanging="360"/>
         <w:rPr>
           <w:rFonts w:ascii="Times New Roman" w:cs="Times New Roman" w:eastAsia="Times New Roman" w:hAnsi="Times New Roman"/>
-          <w:u w:val="none"/>
         </w:rPr>
       </w:pPr>
       <w:r>
@@ -4871,6 +4778,11 @@
           <w:rtl w:val="0"/>
         </w:rPr>
         <w:t xml:space="preserve"> Journal of Economic Perspectives, 26(1), pp. 139–164.</w:t>
+      </w:r>
+      <w:r>
+        <w:rPr>
+          <w:rtl w:val="0"/>
+        </w:rPr>
       </w:r>
     </w:p>
     <w:p>
@@ -4879,11 +4791,10 @@
           <w:ilvl w:val="0"/>
           <w:numId w:val="6"/>
         </w:numPr>
-        <w:spacing w:after="0" w:afterAutospacing="0" w:before="0" w:beforeAutospacing="0" w:lineRule="auto"/>
+        <w:spacing w:after="0" w:before="0" w:lineRule="auto"/>
         <w:ind w:left="1440" w:hanging="360"/>
         <w:rPr>
           <w:rFonts w:ascii="Times New Roman" w:cs="Times New Roman" w:eastAsia="Times New Roman" w:hAnsi="Times New Roman"/>
-          <w:u w:val="none"/>
         </w:rPr>
       </w:pPr>
       <w:r>
@@ -4950,11 +4861,10 @@
           <w:ilvl w:val="0"/>
           <w:numId w:val="6"/>
         </w:numPr>
-        <w:spacing w:after="0" w:afterAutospacing="0" w:before="0" w:beforeAutospacing="0" w:lineRule="auto"/>
+        <w:spacing w:after="0" w:before="0" w:lineRule="auto"/>
         <w:ind w:left="1440" w:hanging="360"/>
         <w:rPr>
           <w:rFonts w:ascii="Times New Roman" w:cs="Times New Roman" w:eastAsia="Times New Roman" w:hAnsi="Times New Roman"/>
-          <w:u w:val="none"/>
         </w:rPr>
       </w:pPr>
       <w:r>
@@ -4995,6 +4905,11 @@
           <w:rtl w:val="0"/>
         </w:rPr>
         <w:t xml:space="preserve"> Brookings Papers on Economic Activity, Fall 2015, pp. 1–89.</w:t>
+      </w:r>
+      <w:r>
+        <w:rPr>
+          <w:rtl w:val="0"/>
+        </w:rPr>
       </w:r>
     </w:p>
     <w:p>
@@ -5003,11 +4918,10 @@
           <w:ilvl w:val="0"/>
           <w:numId w:val="6"/>
         </w:numPr>
-        <w:spacing w:after="0" w:afterAutospacing="0" w:before="0" w:beforeAutospacing="0" w:lineRule="auto"/>
+        <w:spacing w:after="0" w:before="0" w:lineRule="auto"/>
         <w:ind w:left="1440" w:hanging="360"/>
         <w:rPr>
           <w:rFonts w:ascii="Times New Roman" w:cs="Times New Roman" w:eastAsia="Times New Roman" w:hAnsi="Times New Roman"/>
-          <w:u w:val="none"/>
         </w:rPr>
       </w:pPr>
       <w:r>
@@ -5074,11 +4988,10 @@
           <w:ilvl w:val="0"/>
           <w:numId w:val="6"/>
         </w:numPr>
-        <w:spacing w:after="240" w:before="0" w:beforeAutospacing="0" w:lineRule="auto"/>
+        <w:spacing w:after="240" w:before="0" w:lineRule="auto"/>
         <w:ind w:left="1440" w:hanging="360"/>
         <w:rPr>
           <w:rFonts w:ascii="Times New Roman" w:cs="Times New Roman" w:eastAsia="Times New Roman" w:hAnsi="Times New Roman"/>
-          <w:u w:val="none"/>
         </w:rPr>
       </w:pPr>
       <w:r>
@@ -11440,12 +11353,12 @@
           <wp:inline distB="0" distT="0" distL="0" distR="0">
             <wp:extent cx="5731510" cy="3820795"/>
             <wp:effectExtent b="0" l="0" r="0" t="0"/>
-            <wp:docPr id="2" name="image4.png"/>
+            <wp:docPr id="1" name="image2.png"/>
             <a:graphic>
               <a:graphicData uri="http://schemas.openxmlformats.org/drawingml/2006/picture">
                 <pic:pic>
                   <pic:nvPicPr>
-                    <pic:cNvPr id="0" name="image4.png"/>
+                    <pic:cNvPr id="0" name="image2.png"/>
                     <pic:cNvPicPr preferRelativeResize="0"/>
                   </pic:nvPicPr>
                   <pic:blipFill>
@@ -11770,12 +11683,12 @@
           <wp:inline distB="0" distT="0" distL="0" distR="0">
             <wp:extent cx="5731510" cy="4298950"/>
             <wp:effectExtent b="0" l="0" r="0" t="0"/>
-            <wp:docPr id="5" name="image1.png"/>
+            <wp:docPr id="3" name="image6.png"/>
             <a:graphic>
               <a:graphicData uri="http://schemas.openxmlformats.org/drawingml/2006/picture">
                 <pic:pic>
                   <pic:nvPicPr>
-                    <pic:cNvPr id="0" name="image1.png"/>
+                    <pic:cNvPr id="0" name="image6.png"/>
                     <pic:cNvPicPr preferRelativeResize="0"/>
                   </pic:nvPicPr>
                   <pic:blipFill>
@@ -12204,7 +12117,7 @@
           <wp:inline distB="0" distT="0" distL="0" distR="0">
             <wp:extent cx="5731510" cy="3439160"/>
             <wp:effectExtent b="0" l="0" r="0" t="0"/>
-            <wp:docPr descr="A diagram of a loan amount distribution&#10;&#10;AI-generated content may be incorrect." id="4" name="image3.png"/>
+            <wp:docPr descr="A diagram of a loan amount distribution&#10;&#10;AI-generated content may be incorrect." id="2" name="image3.png"/>
             <a:graphic>
               <a:graphicData uri="http://schemas.openxmlformats.org/drawingml/2006/picture">
                 <pic:pic>
@@ -12447,12 +12360,12 @@
           <wp:inline distB="0" distT="0" distL="0" distR="0">
             <wp:extent cx="5731510" cy="4585335"/>
             <wp:effectExtent b="0" l="0" r="0" t="0"/>
-            <wp:docPr id="6" name="image6.png"/>
+            <wp:docPr id="4" name="image1.png"/>
             <a:graphic>
               <a:graphicData uri="http://schemas.openxmlformats.org/drawingml/2006/picture">
                 <pic:pic>
                   <pic:nvPicPr>
-                    <pic:cNvPr id="0" name="image6.png"/>
+                    <pic:cNvPr id="0" name="image1.png"/>
                     <pic:cNvPicPr preferRelativeResize="0"/>
                   </pic:nvPicPr>
                   <pic:blipFill>
@@ -13393,12 +13306,6 @@
     <w:tblPr>
       <w:tblStyleRowBandSize w:val="1"/>
       <w:tblStyleColBandSize w:val="1"/>
-      <w:tblCellMar>
-        <w:top w:w="100.0" w:type="dxa"/>
-        <w:left w:w="100.0" w:type="dxa"/>
-        <w:bottom w:w="100.0" w:type="dxa"/>
-        <w:right w:w="100.0" w:type="dxa"/>
-      </w:tblCellMar>
     </w:tblPr>
   </w:style>
 </w:styles>

</xml_diff>

<commit_message>
Finalize 'What went well' section using ANOVA results
</commit_message>
<xml_diff>
--- a/7COM1079_Final report.docx
+++ b/7COM1079_Final report.docx
@@ -2803,12 +2803,12 @@
           <wp:inline distB="114300" distT="114300" distL="114300" distR="114300">
             <wp:extent cx="5731200" cy="3340100"/>
             <wp:effectExtent b="0" l="0" r="0" t="0"/>
-            <wp:docPr id="5" name="image4.png"/>
+            <wp:docPr id="5" name="image5.png"/>
             <a:graphic>
               <a:graphicData uri="http://schemas.openxmlformats.org/drawingml/2006/picture">
                 <pic:pic>
                   <pic:nvPicPr>
-                    <pic:cNvPr id="0" name="image4.png"/>
+                    <pic:cNvPr id="0" name="image5.png"/>
                     <pic:cNvPicPr preferRelativeResize="0"/>
                   </pic:nvPicPr>
                   <pic:blipFill>
@@ -2903,12 +2903,12 @@
           <wp:inline distB="114300" distT="114300" distL="114300" distR="114300">
             <wp:extent cx="5731200" cy="3441700"/>
             <wp:effectExtent b="0" l="0" r="0" t="0"/>
-            <wp:docPr id="6" name="image5.png"/>
+            <wp:docPr id="6" name="image6.png"/>
             <a:graphic>
               <a:graphicData uri="http://schemas.openxmlformats.org/drawingml/2006/picture">
                 <pic:pic>
                   <pic:nvPicPr>
-                    <pic:cNvPr id="0" name="image5.png"/>
+                    <pic:cNvPr id="0" name="image6.png"/>
                     <pic:cNvPicPr preferRelativeResize="0"/>
                   </pic:nvPicPr>
                   <pic:blipFill>
@@ -3016,42 +3016,23 @@
           <w:right w:space="0" w:sz="0" w:val="nil"/>
           <w:between w:space="0" w:sz="0" w:val="nil"/>
         </w:pBdr>
-        <w:jc w:val="both"/>
-        <w:rPr>
-          <w:rFonts w:ascii="Times New Roman" w:cs="Times New Roman" w:eastAsia="Times New Roman" w:hAnsi="Times New Roman"/>
-          <w:color w:val="000000"/>
-        </w:rPr>
-      </w:pPr>
-      <w:r>
-        <w:rPr>
-          <w:rFonts w:ascii="Times New Roman" w:cs="Times New Roman" w:eastAsia="Times New Roman" w:hAnsi="Times New Roman"/>
-          <w:color w:val="000000"/>
-          <w:rtl w:val="0"/>
-        </w:rPr>
-        <w:t xml:space="preserve">                        The boxplot helps identify differences in loan amounts across recipient groups  </w:t>
-        <w:br w:type="textWrapping"/>
-        <w:t xml:space="preserve">       </w:t>
-      </w:r>
-      <w:r>
-        <w:rPr>
-          <w:rFonts w:ascii="Times New Roman" w:cs="Times New Roman" w:eastAsia="Times New Roman" w:hAnsi="Times New Roman"/>
-          <w:rtl w:val="0"/>
-        </w:rPr>
-        <w:tab/>
-      </w:r>
-      <w:r>
-        <w:rPr>
-          <w:rFonts w:ascii="Times New Roman" w:cs="Times New Roman" w:eastAsia="Times New Roman" w:hAnsi="Times New Roman"/>
-          <w:color w:val="000000"/>
-          <w:rtl w:val="0"/>
-        </w:rPr>
-        <w:t xml:space="preserve">and shows how values vary within each category. The histogram adds context </w:t>
-        <w:br w:type="textWrapping"/>
-        <w:t xml:space="preserve">            by revealing the overall distribution of loan amounts, including their skewness </w:t>
-        <w:br w:type="textWrapping"/>
-        <w:t xml:space="preserve">            and concentration. Together, these plots give a clearer picture of borrowing </w:t>
-        <w:br w:type="textWrapping"/>
-        <w:t xml:space="preserve">            patterns across institutions.</w:t>
+        <w:ind w:left="720" w:firstLine="720"/>
+        <w:rPr>
+          <w:rFonts w:ascii="Times New Roman" w:cs="Times New Roman" w:eastAsia="Times New Roman" w:hAnsi="Times New Roman"/>
+          <w:color w:val="000000"/>
+        </w:rPr>
+      </w:pPr>
+      <w:r>
+        <w:rPr>
+          <w:rFonts w:ascii="Times New Roman" w:cs="Times New Roman" w:eastAsia="Times New Roman" w:hAnsi="Times New Roman"/>
+          <w:rtl w:val="0"/>
+        </w:rPr>
+        <w:t xml:space="preserve">The box plot illustrates how price values differ within each category and aids in identifying variations in property prices across Square Footage categories (Small, Medium, and Large). By displaying the overall distribution of property prices, including their high right-skewness and concentration at lower values, the histogram provides context. When combined, these plots provide a more comprehensive view of the distribution and patterns of real estate prices in the New York market.</w:t>
+      </w:r>
+      <w:r>
+        <w:rPr>
+          <w:rtl w:val="0"/>
+        </w:rPr>
       </w:r>
     </w:p>
     <w:p>
@@ -3126,7 +3107,7 @@
           <w:rFonts w:ascii="Times New Roman" w:cs="Times New Roman" w:eastAsia="Times New Roman" w:hAnsi="Times New Roman"/>
           <w:rtl w:val="0"/>
         </w:rPr>
-        <w:t xml:space="preserve">The plots show that institutions with more loan recipients tend to originate much higher total loan amounts. The boxplot highlights clear differences between the High group and the others, while the histogram shows a right-skewed distribution, indicating that a small number of institutions account for very large borrowing amounts.</w:t>
+        <w:t xml:space="preserve">The plots demonstrate that, in comparison to the Medium and Small categories, properties in the Large square footage category typically fetch significantly higher median property prices. The positive relationship is confirmed by the box plot, which shows distinct differences between the larger size groups and the others. In the meantime, a small number of extremely large and valuable properties account for the majority of the highest prices in the New York market, according to the histogram, which displays a right-skewed distribution.</w:t>
       </w:r>
     </w:p>
     <w:p>
@@ -3242,13 +3223,6 @@
     </w:p>
     <w:p>
       <w:pPr>
-        <w:pBdr>
-          <w:top w:space="0" w:sz="0" w:val="nil"/>
-          <w:left w:space="0" w:sz="0" w:val="nil"/>
-          <w:bottom w:space="0" w:sz="0" w:val="nil"/>
-          <w:right w:space="0" w:sz="0" w:val="nil"/>
-          <w:between w:space="0" w:sz="0" w:val="nil"/>
-        </w:pBdr>
         <w:ind w:left="720" w:firstLine="720"/>
         <w:rPr>
           <w:rFonts w:ascii="Times New Roman" w:cs="Times New Roman" w:eastAsia="Times New Roman" w:hAnsi="Times New Roman"/>
@@ -3259,30 +3233,63 @@
           <w:rFonts w:ascii="Times New Roman" w:cs="Times New Roman" w:eastAsia="Times New Roman" w:hAnsi="Times New Roman"/>
           <w:rtl w:val="0"/>
         </w:rPr>
-        <w:t xml:space="preserve">A one-way ANOVA was used to check whether average loan amounts vary between the Low, Medium, and High recipient groups. This test fits the research question because it compares the means of three independent groups using a continuous outcome variable.</w:t>
-      </w:r>
-    </w:p>
-    <w:p>
-      <w:pPr>
-        <w:pBdr>
-          <w:top w:space="0" w:sz="0" w:val="nil"/>
-          <w:left w:space="0" w:sz="0" w:val="nil"/>
-          <w:bottom w:space="0" w:sz="0" w:val="nil"/>
-          <w:right w:space="0" w:sz="0" w:val="nil"/>
-          <w:between w:space="0" w:sz="0" w:val="nil"/>
-        </w:pBdr>
+        <w:t xml:space="preserve">To determine whether the average property price differs significantly between the Low, Medium, and High categories of property square footage (SQFT_Group), a One-Way Analysis of Variance (ANOVA) was utilized.</w:t>
+      </w:r>
+    </w:p>
+    <w:p>
+      <w:pPr>
         <w:ind w:left="720" w:firstLine="0"/>
         <w:rPr>
           <w:rFonts w:ascii="Times New Roman" w:cs="Times New Roman" w:eastAsia="Times New Roman" w:hAnsi="Times New Roman"/>
-          <w:color w:val="000000"/>
-        </w:rPr>
-      </w:pPr>
-      <w:r>
-        <w:rPr>
-          <w:rFonts w:ascii="Times New Roman" w:cs="Times New Roman" w:eastAsia="Times New Roman" w:hAnsi="Times New Roman"/>
-          <w:rtl w:val="0"/>
-        </w:rPr>
-        <w:t xml:space="preserve"> ANOVA is suitable here as it shows whether any differences in group averages are unlikely to be due to chance. The results indicated a clear and Highly difference in total loan amounts across the groups.</w:t>
+        </w:rPr>
+      </w:pPr>
+      <w:r>
+        <w:rPr>
+          <w:rtl w:val="0"/>
+        </w:rPr>
+      </w:r>
+    </w:p>
+    <w:p>
+      <w:pPr>
+        <w:pBdr>
+          <w:top w:space="0" w:sz="0" w:val="nil"/>
+          <w:left w:space="0" w:sz="0" w:val="nil"/>
+          <w:bottom w:space="0" w:sz="0" w:val="nil"/>
+          <w:right w:space="0" w:sz="0" w:val="nil"/>
+          <w:between w:space="0" w:sz="0" w:val="nil"/>
+        </w:pBdr>
+        <w:ind w:left="720" w:firstLine="0"/>
+        <w:rPr>
+          <w:rFonts w:ascii="Times New Roman" w:cs="Times New Roman" w:eastAsia="Times New Roman" w:hAnsi="Times New Roman"/>
+        </w:rPr>
+      </w:pPr>
+      <w:r>
+        <w:rPr>
+          <w:rtl w:val="0"/>
+        </w:rPr>
+      </w:r>
+    </w:p>
+    <w:p>
+      <w:pPr>
+        <w:pBdr>
+          <w:top w:space="0" w:sz="0" w:val="nil"/>
+          <w:left w:space="0" w:sz="0" w:val="nil"/>
+          <w:bottom w:space="0" w:sz="0" w:val="nil"/>
+          <w:right w:space="0" w:sz="0" w:val="nil"/>
+          <w:between w:space="0" w:sz="0" w:val="nil"/>
+        </w:pBdr>
+        <w:ind w:left="720" w:firstLine="0"/>
+        <w:rPr>
+          <w:rFonts w:ascii="Times New Roman" w:cs="Times New Roman" w:eastAsia="Times New Roman" w:hAnsi="Times New Roman"/>
+          <w:color w:val="000000"/>
+        </w:rPr>
+      </w:pPr>
+      <w:r>
+        <w:rPr>
+          <w:rFonts w:ascii="Times New Roman" w:cs="Times New Roman" w:eastAsia="Times New Roman" w:hAnsi="Times New Roman"/>
+          <w:rtl w:val="0"/>
+        </w:rPr>
+        <w:t xml:space="preserve">When used as a comparison of means across several independent groups with a continuous outcome variable (Price), this test is suitable for the research question. Because it establishes whether any observed variations in group average prices are statistically significant and unlikely to be the result of chance, ANOVA is appropriate in this situation.</w:t>
       </w:r>
       <w:r>
         <w:rPr>
@@ -3345,13 +3352,6 @@
     </w:p>
     <w:p>
       <w:pPr>
-        <w:pBdr>
-          <w:top w:space="0" w:sz="0" w:val="nil"/>
-          <w:left w:space="0" w:sz="0" w:val="nil"/>
-          <w:bottom w:space="0" w:sz="0" w:val="nil"/>
-          <w:right w:space="0" w:sz="0" w:val="nil"/>
-          <w:between w:space="0" w:sz="0" w:val="nil"/>
-        </w:pBdr>
         <w:ind w:left="720" w:firstLine="720"/>
         <w:rPr>
           <w:rFonts w:ascii="Times New Roman" w:cs="Times New Roman" w:eastAsia="Times New Roman" w:hAnsi="Times New Roman"/>
@@ -3362,22 +3362,20 @@
           <w:rFonts w:ascii="Times New Roman" w:cs="Times New Roman" w:eastAsia="Times New Roman" w:hAnsi="Times New Roman"/>
           <w:rtl w:val="0"/>
         </w:rPr>
-        <w:t xml:space="preserve">Based on the ANOVA results, the p-value was far below 0.05, which means the null hypothesis is rejected. This shows that the average total loan amount is not the same across the Low, Medium, and High recipient groups. In other words, the differences observed between the groups are statistically meaningful rather than due to random variation. The results suggest that institutions with higher numbers of loan recipients tend to originate noticeably larger total loan amounts. This supports the idea that borrowing patterns vary across universities depending on how many students rely on loans, which directly answers the research question.</w:t>
-      </w:r>
-    </w:p>
-    <w:p>
-      <w:pPr>
-        <w:ind w:left="1440" w:firstLine="0"/>
-        <w:rPr>
-          <w:rFonts w:ascii="Times New Roman" w:cs="Times New Roman" w:eastAsia="Times New Roman" w:hAnsi="Times New Roman"/>
-        </w:rPr>
-      </w:pPr>
-      <w:r>
-        <w:rPr>
-          <w:rFonts w:ascii="Times New Roman" w:cs="Times New Roman" w:eastAsia="Times New Roman" w:hAnsi="Times New Roman"/>
-          <w:rtl w:val="0"/>
-        </w:rPr>
-        <w:t xml:space="preserve"> </w:t>
+        <w:t xml:space="preserve">Based on ANOVA, the P-value = 0.000, which was significantly lower than the value 0.05. Therefore, it can be said that there exist differences among the average Property Prices for Low, Medium, and High Square Footage. It implies that there are statistically significant differences among various price levels based on size categories and these aren’t random fluctuations. The value of F-statistic = 494.911 confirms that there are significantly large discrepancies among price levels compared to internal changes within these levels. It clearly indicates that properties belonging to higher square footage categories have larger average Property Prices.</w:t>
+      </w:r>
+    </w:p>
+    <w:p>
+      <w:pPr>
+        <w:ind w:left="720" w:firstLine="0"/>
+        <w:rPr>
+          <w:rFonts w:ascii="Times New Roman" w:cs="Times New Roman" w:eastAsia="Times New Roman" w:hAnsi="Times New Roman"/>
+        </w:rPr>
+      </w:pPr>
+      <w:r>
+        <w:rPr>
+          <w:rtl w:val="0"/>
+        </w:rPr>
       </w:r>
     </w:p>
     <w:p>
@@ -3478,13 +3476,6 @@
     </w:p>
     <w:p>
       <w:pPr>
-        <w:pBdr>
-          <w:top w:space="0" w:sz="0" w:val="nil"/>
-          <w:left w:space="0" w:sz="0" w:val="nil"/>
-          <w:bottom w:space="0" w:sz="0" w:val="nil"/>
-          <w:right w:space="0" w:sz="0" w:val="nil"/>
-          <w:between w:space="0" w:sz="0" w:val="nil"/>
-        </w:pBdr>
         <w:ind w:left="720" w:firstLine="720"/>
         <w:rPr>
           <w:rFonts w:ascii="Times New Roman" w:cs="Times New Roman" w:eastAsia="Times New Roman" w:hAnsi="Times New Roman"/>
@@ -3493,82 +3484,13 @@
       <w:r>
         <w:rPr>
           <w:rFonts w:ascii="Times New Roman" w:cs="Times New Roman" w:eastAsia="Times New Roman" w:hAnsi="Times New Roman"/>
-          <w:color w:val="000000"/>
-          <w:rtl w:val="0"/>
-        </w:rPr>
-        <w:t xml:space="preserve">Apart from the research question solution we did other test to explore our dataset for example, the ANOVA results showed a clear difference in average loan amounts across the three recipient groups, and the Tukey test</w:t>
-      </w:r>
-      <w:r>
-        <w:rPr>
-          <w:rtl w:val="0"/>
-        </w:rPr>
-        <w:t xml:space="preserve"> </w:t>
-      </w:r>
-      <w:r>
-        <w:rPr>
-          <w:rFonts w:ascii="Times New Roman" w:cs="Times New Roman" w:eastAsia="Times New Roman" w:hAnsi="Times New Roman"/>
-          <w:color w:val="000000"/>
-          <w:rtl w:val="0"/>
-        </w:rPr>
-        <w:t xml:space="preserve">“(see Appendix A for Tukey summary)” supported this by confirming that the High group differed significantly from both Low and Medium groups. The correlation test</w:t>
-      </w:r>
-      <w:r>
-        <w:rPr>
-          <w:rtl w:val="0"/>
-        </w:rPr>
-        <w:t xml:space="preserve"> </w:t>
-      </w:r>
-      <w:r>
-        <w:rPr>
-          <w:rFonts w:ascii="Times New Roman" w:cs="Times New Roman" w:eastAsia="Times New Roman" w:hAnsi="Times New Roman"/>
-          <w:color w:val="000000"/>
-          <w:rtl w:val="0"/>
-        </w:rPr>
-        <w:t xml:space="preserve">also strengthened these findings, showing a strong positive relationship between the number of recipients and total loan amounts“(correlation output in Appendix B)”. The scatter plot further illustrated this trend</w:t>
-      </w:r>
-      <w:r>
-        <w:rPr>
-          <w:rtl w:val="0"/>
-        </w:rPr>
-        <w:t xml:space="preserve"> </w:t>
-      </w:r>
-      <w:r>
-        <w:rPr>
-          <w:rFonts w:ascii="Times New Roman" w:cs="Times New Roman" w:eastAsia="Times New Roman" w:hAnsi="Times New Roman"/>
-          <w:color w:val="000000"/>
-          <w:rtl w:val="0"/>
-        </w:rPr>
-        <w:t xml:space="preserve">“(scatter plot shown in Appendix C)”, with a visible upward pattern across institutions. The regression output confirmed that recipient count is a strong predictor of loan amounts</w:t>
-      </w:r>
-      <w:r>
-        <w:rPr>
-          <w:rtl w:val="0"/>
-        </w:rPr>
-        <w:t xml:space="preserve"> </w:t>
-      </w:r>
-      <w:r>
-        <w:rPr>
-          <w:rFonts w:ascii="Times New Roman" w:cs="Times New Roman" w:eastAsia="Times New Roman" w:hAnsi="Times New Roman"/>
-          <w:color w:val="000000"/>
-          <w:rtl w:val="0"/>
-        </w:rPr>
-        <w:t xml:space="preserve">“(regression table included in Appendix D)”. Together, these results provide consistent evidence that borrowing levels vary meaningfully across institutions. </w:t>
-      </w:r>
-      <w:r>
-        <w:rPr>
-          <w:rtl w:val="0"/>
-        </w:rPr>
-      </w:r>
-    </w:p>
-    <w:p>
-      <w:pPr>
-        <w:pBdr>
-          <w:top w:space="0" w:sz="0" w:val="nil"/>
-          <w:left w:space="0" w:sz="0" w:val="nil"/>
-          <w:bottom w:space="0" w:sz="0" w:val="nil"/>
-          <w:right w:space="0" w:sz="0" w:val="nil"/>
-          <w:between w:space="0" w:sz="0" w:val="nil"/>
-        </w:pBdr>
+          <w:rtl w:val="0"/>
+        </w:rPr>
+        <w:t xml:space="preserve">Notwithstanding the resolution of our research question, we undertook various additional tests and graphics analysis on our data. For instance, based on ANOVA, there is an observable difference in the average values of Property Prices based on Square Footage, that is, Low, Medium, and High. To underscore the significant increase in Property Prices with an escalation in size, we made use of the Box Plot.</w:t>
+      </w:r>
+    </w:p>
+    <w:p>
+      <w:pPr>
         <w:ind w:left="720" w:firstLine="0"/>
         <w:rPr>
           <w:rFonts w:ascii="Times New Roman" w:cs="Times New Roman" w:eastAsia="Times New Roman" w:hAnsi="Times New Roman"/>
@@ -3576,10 +3498,71 @@
       </w:pPr>
       <w:r>
         <w:rPr>
-          <w:rFonts w:ascii="Times New Roman" w:cs="Times New Roman" w:eastAsia="Times New Roman" w:hAnsi="Times New Roman"/>
-          <w:rtl w:val="0"/>
-        </w:rPr>
-        <w:t xml:space="preserve">Through frequent meetings and collaboration our group effectively coordinated and maintained clear communication. Each segment produced excellent work as a result of our successful job division based on individual strengths. In order to guarantee a seamless workflow and prompt report submission, we also met all deadlines in advance.</w:t>
+          <w:rtl w:val="0"/>
+        </w:rPr>
+      </w:r>
+    </w:p>
+    <w:p>
+      <w:pPr>
+        <w:ind w:left="720" w:firstLine="0"/>
+        <w:rPr>
+          <w:rFonts w:ascii="Times New Roman" w:cs="Times New Roman" w:eastAsia="Times New Roman" w:hAnsi="Times New Roman"/>
+        </w:rPr>
+      </w:pPr>
+      <w:r>
+        <w:rPr>
+          <w:rFonts w:ascii="Times New Roman" w:cs="Times New Roman" w:eastAsia="Times New Roman" w:hAnsi="Times New Roman"/>
+          <w:rtl w:val="0"/>
+        </w:rPr>
+        <w:t xml:space="preserve">Moreover, it should be noted that there was an evident trend on display in the Scatter Plot, indicating a strong positive association between the variables. Also, based on the Linear Regression analysis, it had been ascertained that square footage is an important predictor variable. Noting these aspects, it could be ascertained that there existed strong evidence with regard to an association between square footage and property value.</w:t>
+      </w:r>
+    </w:p>
+    <w:p>
+      <w:pPr>
+        <w:ind w:left="720" w:firstLine="0"/>
+        <w:rPr>
+          <w:rFonts w:ascii="Times New Roman" w:cs="Times New Roman" w:eastAsia="Times New Roman" w:hAnsi="Times New Roman"/>
+        </w:rPr>
+      </w:pPr>
+      <w:r>
+        <w:rPr>
+          <w:rtl w:val="0"/>
+        </w:rPr>
+      </w:r>
+    </w:p>
+    <w:p>
+      <w:pPr>
+        <w:ind w:left="720" w:firstLine="0"/>
+        <w:rPr>
+          <w:rFonts w:ascii="Times New Roman" w:cs="Times New Roman" w:eastAsia="Times New Roman" w:hAnsi="Times New Roman"/>
+        </w:rPr>
+      </w:pPr>
+      <w:r>
+        <w:rPr>
+          <w:rFonts w:ascii="Times New Roman" w:cs="Times New Roman" w:eastAsia="Times New Roman" w:hAnsi="Times New Roman"/>
+          <w:rtl w:val="0"/>
+        </w:rPr>
+        <w:t xml:space="preserve">Apart from these technical findings, we as a group have been able to coordinate and communicate effectively. All segments have done outstanding work due to our successful division of labor. To achieve a smooth workflow and on-time submission of reports, we have met all deadlines ahead of schedule.</w:t>
+      </w:r>
+    </w:p>
+    <w:p>
+      <w:pPr>
+        <w:pBdr>
+          <w:top w:space="0" w:sz="0" w:val="nil"/>
+          <w:left w:space="0" w:sz="0" w:val="nil"/>
+          <w:bottom w:space="0" w:sz="0" w:val="nil"/>
+          <w:right w:space="0" w:sz="0" w:val="nil"/>
+          <w:between w:space="0" w:sz="0" w:val="nil"/>
+        </w:pBdr>
+        <w:ind w:left="720" w:firstLine="0"/>
+        <w:rPr>
+          <w:rFonts w:ascii="Times New Roman" w:cs="Times New Roman" w:eastAsia="Times New Roman" w:hAnsi="Times New Roman"/>
+        </w:rPr>
+      </w:pPr>
+      <w:r>
+        <w:rPr>
+          <w:rtl w:val="0"/>
+        </w:rPr>
       </w:r>
     </w:p>
     <w:p>
@@ -3681,6 +3664,66 @@
           <w:right w:space="0" w:sz="0" w:val="nil"/>
           <w:between w:space="0" w:sz="0" w:val="nil"/>
         </w:pBdr>
+        <w:ind w:left="720" w:firstLine="720"/>
+        <w:rPr>
+          <w:rFonts w:ascii="Times New Roman" w:cs="Times New Roman" w:eastAsia="Times New Roman" w:hAnsi="Times New Roman"/>
+        </w:rPr>
+      </w:pPr>
+      <w:r>
+        <w:rPr>
+          <w:rtl w:val="0"/>
+        </w:rPr>
+      </w:r>
+    </w:p>
+    <w:p>
+      <w:pPr>
+        <w:pBdr>
+          <w:top w:space="0" w:sz="0" w:val="nil"/>
+          <w:left w:space="0" w:sz="0" w:val="nil"/>
+          <w:bottom w:space="0" w:sz="0" w:val="nil"/>
+          <w:right w:space="0" w:sz="0" w:val="nil"/>
+          <w:between w:space="0" w:sz="0" w:val="nil"/>
+        </w:pBdr>
+        <w:ind w:left="720" w:firstLine="720"/>
+        <w:rPr>
+          <w:rFonts w:ascii="Times New Roman" w:cs="Times New Roman" w:eastAsia="Times New Roman" w:hAnsi="Times New Roman"/>
+        </w:rPr>
+      </w:pPr>
+      <w:r>
+        <w:rPr>
+          <w:rtl w:val="0"/>
+        </w:rPr>
+      </w:r>
+    </w:p>
+    <w:p>
+      <w:pPr>
+        <w:pBdr>
+          <w:top w:space="0" w:sz="0" w:val="nil"/>
+          <w:left w:space="0" w:sz="0" w:val="nil"/>
+          <w:bottom w:space="0" w:sz="0" w:val="nil"/>
+          <w:right w:space="0" w:sz="0" w:val="nil"/>
+          <w:between w:space="0" w:sz="0" w:val="nil"/>
+        </w:pBdr>
+        <w:ind w:left="720" w:firstLine="720"/>
+        <w:rPr>
+          <w:rFonts w:ascii="Times New Roman" w:cs="Times New Roman" w:eastAsia="Times New Roman" w:hAnsi="Times New Roman"/>
+        </w:rPr>
+      </w:pPr>
+      <w:r>
+        <w:rPr>
+          <w:rtl w:val="0"/>
+        </w:rPr>
+      </w:r>
+    </w:p>
+    <w:p>
+      <w:pPr>
+        <w:pBdr>
+          <w:top w:space="0" w:sz="0" w:val="nil"/>
+          <w:left w:space="0" w:sz="0" w:val="nil"/>
+          <w:bottom w:space="0" w:sz="0" w:val="nil"/>
+          <w:right w:space="0" w:sz="0" w:val="nil"/>
+          <w:between w:space="0" w:sz="0" w:val="nil"/>
+        </w:pBdr>
         <w:ind w:left="720" w:firstLine="0"/>
         <w:rPr>
           <w:rFonts w:ascii="Times New Roman" w:cs="Times New Roman" w:eastAsia="Times New Roman" w:hAnsi="Times New Roman"/>
@@ -3760,7 +3803,6 @@
         <w:ind w:left="720" w:firstLine="720"/>
         <w:rPr>
           <w:rFonts w:ascii="Times New Roman" w:cs="Times New Roman" w:eastAsia="Times New Roman" w:hAnsi="Times New Roman"/>
-          <w:color w:val="000000"/>
         </w:rPr>
       </w:pPr>
       <w:r>
@@ -3770,6 +3812,21 @@
         </w:rPr>
         <w:t xml:space="preserve">By establishing precise deadlines and benchmarks for every assignment, our team was able to efficiently manage time. We made sure to stay on track and meet all project milestones without last-minute rushes by routinely updating our progress and modifying the plan as necessary.</w:t>
       </w:r>
+    </w:p>
+    <w:p>
+      <w:pPr>
+        <w:pBdr>
+          <w:top w:space="0" w:sz="0" w:val="nil"/>
+          <w:left w:space="0" w:sz="0" w:val="nil"/>
+          <w:bottom w:space="0" w:sz="0" w:val="nil"/>
+          <w:right w:space="0" w:sz="0" w:val="nil"/>
+          <w:between w:space="0" w:sz="0" w:val="nil"/>
+        </w:pBdr>
+        <w:ind w:left="720" w:firstLine="0"/>
+        <w:rPr>
+          <w:rFonts w:ascii="Times New Roman" w:cs="Times New Roman" w:eastAsia="Times New Roman" w:hAnsi="Times New Roman"/>
+        </w:rPr>
+      </w:pPr>
       <w:r>
         <w:rPr>
           <w:rtl w:val="0"/>
@@ -11353,12 +11410,12 @@
           <wp:inline distB="0" distT="0" distL="0" distR="0">
             <wp:extent cx="5731510" cy="3820795"/>
             <wp:effectExtent b="0" l="0" r="0" t="0"/>
-            <wp:docPr id="1" name="image2.png"/>
+            <wp:docPr id="1" name="image4.png"/>
             <a:graphic>
               <a:graphicData uri="http://schemas.openxmlformats.org/drawingml/2006/picture">
                 <pic:pic>
                   <pic:nvPicPr>
-                    <pic:cNvPr id="0" name="image2.png"/>
+                    <pic:cNvPr id="0" name="image4.png"/>
                     <pic:cNvPicPr preferRelativeResize="0"/>
                   </pic:nvPicPr>
                   <pic:blipFill>
@@ -11683,12 +11740,12 @@
           <wp:inline distB="0" distT="0" distL="0" distR="0">
             <wp:extent cx="5731510" cy="4298950"/>
             <wp:effectExtent b="0" l="0" r="0" t="0"/>
-            <wp:docPr id="3" name="image6.png"/>
+            <wp:docPr id="3" name="image1.png"/>
             <a:graphic>
               <a:graphicData uri="http://schemas.openxmlformats.org/drawingml/2006/picture">
                 <pic:pic>
                   <pic:nvPicPr>
-                    <pic:cNvPr id="0" name="image6.png"/>
+                    <pic:cNvPr id="0" name="image1.png"/>
                     <pic:cNvPicPr preferRelativeResize="0"/>
                   </pic:nvPicPr>
                   <pic:blipFill>
@@ -12360,12 +12417,12 @@
           <wp:inline distB="0" distT="0" distL="0" distR="0">
             <wp:extent cx="5731510" cy="4585335"/>
             <wp:effectExtent b="0" l="0" r="0" t="0"/>
-            <wp:docPr id="4" name="image1.png"/>
+            <wp:docPr id="4" name="image2.png"/>
             <a:graphic>
               <a:graphicData uri="http://schemas.openxmlformats.org/drawingml/2006/picture">
                 <pic:pic>
                   <pic:nvPicPr>
-                    <pic:cNvPr id="0" name="image1.png"/>
+                    <pic:cNvPr id="0" name="image2.png"/>
                     <pic:cNvPicPr preferRelativeResize="0"/>
                   </pic:nvPicPr>
                   <pic:blipFill>

</xml_diff>

<commit_message>
Comment on the GitHub log output
</commit_message>
<xml_diff>
--- a/7COM1079_Final report.docx
+++ b/7COM1079_Final report.docx
@@ -2803,12 +2803,12 @@
           <wp:inline distB="114300" distT="114300" distL="114300" distR="114300">
             <wp:extent cx="5731200" cy="3340100"/>
             <wp:effectExtent b="0" l="0" r="0" t="0"/>
-            <wp:docPr id="5" name="image5.png"/>
+            <wp:docPr id="5" name="image1.png"/>
             <a:graphic>
               <a:graphicData uri="http://schemas.openxmlformats.org/drawingml/2006/picture">
                 <pic:pic>
                   <pic:nvPicPr>
-                    <pic:cNvPr id="0" name="image5.png"/>
+                    <pic:cNvPr id="0" name="image1.png"/>
                     <pic:cNvPicPr preferRelativeResize="0"/>
                   </pic:nvPicPr>
                   <pic:blipFill>
@@ -2903,12 +2903,12 @@
           <wp:inline distB="114300" distT="114300" distL="114300" distR="114300">
             <wp:extent cx="5731200" cy="3441700"/>
             <wp:effectExtent b="0" l="0" r="0" t="0"/>
-            <wp:docPr id="6" name="image6.png"/>
+            <wp:docPr id="6" name="image5.png"/>
             <a:graphic>
               <a:graphicData uri="http://schemas.openxmlformats.org/drawingml/2006/picture">
                 <pic:pic>
                   <pic:nvPicPr>
-                    <pic:cNvPr id="0" name="image6.png"/>
+                    <pic:cNvPr id="0" name="image5.png"/>
                     <pic:cNvPicPr preferRelativeResize="0"/>
                   </pic:nvPicPr>
                   <pic:blipFill>
@@ -4087,14 +4087,14 @@
           <w:color w:val="000000"/>
           <w:rtl w:val="0"/>
         </w:rPr>
-        <w:t xml:space="preserve"> [</w:t>
-      </w:r>
-      <w:r>
-        <w:rPr>
-          <w:rFonts w:ascii="Times New Roman" w:cs="Times New Roman" w:eastAsia="Times New Roman" w:hAnsi="Times New Roman"/>
-          <w:rtl w:val="0"/>
-        </w:rPr>
-        <w:t xml:space="preserve">Commit comprehensive loan analysis package: dataset, R code, summary statistics, ANOVA/TukeyHSD outputs, and all visualizations supporting the 2020–2021 loan recipient study.</w:t>
+        <w:t xml:space="preserve"> [Introduces a Box Plot to visualize Property Price by SQFT category and a Histogram to show the overall price distribution, enhancing data understanding</w:t>
+      </w:r>
+      <w:r>
+        <w:rPr>
+          <w:rFonts w:ascii="Times New Roman" w:cs="Times New Roman" w:eastAsia="Times New Roman" w:hAnsi="Times New Roman"/>
+          <w:rtl w:val="0"/>
+        </w:rPr>
+        <w:t xml:space="preserve">.</w:t>
       </w:r>
       <w:r>
         <w:rPr>
@@ -4125,7 +4125,7 @@
           <w:rFonts w:ascii="Times New Roman" w:cs="Times New Roman" w:eastAsia="Times New Roman" w:hAnsi="Times New Roman"/>
           <w:rtl w:val="0"/>
         </w:rPr>
-        <w:t xml:space="preserve">This commit is the core analytical milestone of the project. It integrates all major components including cleaned data, statistical tests (ANOVA, TukeyHSD), and multiple visualisations (boxplots, histograms, scatterplots, group statistics). By adding the complete analysis pipeline, this commit ensures the project is reproducible and that all findings can be validated directly from the repository. It also marks the transition from preliminary work to full analytical synthesis.</w:t>
+        <w:t xml:space="preserve">Adds the Box Plot and Histogram visualizations to the project. The Box Plot breaks down Property Price by Square Footage (SQFT) categories for comparison, and the Histogram shows the overall distribution of the Price variable. This commit primarily focuses on enhancing the visual data exploration sections of the report.</w:t>
       </w:r>
     </w:p>
     <w:p>
@@ -4191,7 +4191,7 @@
           <w:rFonts w:ascii="Times New Roman" w:cs="Times New Roman" w:eastAsia="Times New Roman" w:hAnsi="Times New Roman"/>
           <w:rtl w:val="0"/>
         </w:rPr>
-        <w:t xml:space="preserve">Report Tweaks on Introduction, The Data set, Research Question and Image addons</w:t>
+        <w:t xml:space="preserve">Finalize 'What went well' section using ANOVA results</w:t>
       </w:r>
       <w:r>
         <w:rPr>
@@ -4244,7 +4244,83 @@
           <w:rFonts w:ascii="Times New Roman" w:cs="Times New Roman" w:eastAsia="Times New Roman" w:hAnsi="Times New Roman"/>
           <w:rtl w:val="0"/>
         </w:rPr>
-        <w:t xml:space="preserve">This commit enhances the academic quality of the written report by refining foundational research sections. It also integrates visual evidence from the analysis into the report structure, improving readability and strengthening the alignment between analytical work and written interpretation. This contributes significantly to the coherence and presentation of the overall study.</w:t>
+        <w:t xml:space="preserve">Updates the report's "What went well" section to accurately reflect the successful use and interpretation of the </w:t>
+      </w:r>
+      <w:r>
+        <w:rPr>
+          <w:rFonts w:ascii="Times New Roman" w:cs="Times New Roman" w:eastAsia="Times New Roman" w:hAnsi="Times New Roman"/>
+          <w:b w:val="1"/>
+          <w:bCs w:val="1"/>
+          <w:rtl w:val="0"/>
+        </w:rPr>
+        <w:t xml:space="preserve">ANOVA test</w:t>
+      </w:r>
+      <w:r>
+        <w:rPr>
+          <w:rFonts w:ascii="Times New Roman" w:cs="Times New Roman" w:eastAsia="Times New Roman" w:hAnsi="Times New Roman"/>
+          <w:rtl w:val="0"/>
+        </w:rPr>
+        <w:t xml:space="preserve"> and related visualizations (like the Box Plot and Scatter Plot) in analyzing the property dataset. This clarifies the final statistical approach taken in the project.</w:t>
+      </w:r>
+    </w:p>
+    <w:p>
+      <w:pPr>
+        <w:pBdr>
+          <w:top w:space="0" w:sz="0" w:val="nil"/>
+          <w:left w:space="0" w:sz="0" w:val="nil"/>
+          <w:bottom w:space="0" w:sz="0" w:val="nil"/>
+          <w:right w:space="0" w:sz="0" w:val="nil"/>
+          <w:between w:space="0" w:sz="0" w:val="nil"/>
+        </w:pBdr>
+        <w:ind w:left="1440" w:firstLine="720"/>
+        <w:rPr>
+          <w:rFonts w:ascii="Times New Roman" w:cs="Times New Roman" w:eastAsia="Times New Roman" w:hAnsi="Times New Roman"/>
+        </w:rPr>
+      </w:pPr>
+      <w:r>
+        <w:rPr>
+          <w:rtl w:val="0"/>
+        </w:rPr>
+      </w:r>
+    </w:p>
+    <w:p>
+      <w:pPr>
+        <w:pBdr>
+          <w:top w:space="0" w:sz="0" w:val="nil"/>
+          <w:left w:space="0" w:sz="0" w:val="nil"/>
+          <w:bottom w:space="0" w:sz="0" w:val="nil"/>
+          <w:right w:space="0" w:sz="0" w:val="nil"/>
+          <w:between w:space="0" w:sz="0" w:val="nil"/>
+        </w:pBdr>
+        <w:ind w:left="1440" w:firstLine="720"/>
+        <w:rPr>
+          <w:rFonts w:ascii="Times New Roman" w:cs="Times New Roman" w:eastAsia="Times New Roman" w:hAnsi="Times New Roman"/>
+        </w:rPr>
+      </w:pPr>
+      <w:r>
+        <w:rPr>
+          <w:rtl w:val="0"/>
+        </w:rPr>
+      </w:r>
+    </w:p>
+    <w:p>
+      <w:pPr>
+        <w:pBdr>
+          <w:top w:space="0" w:sz="0" w:val="nil"/>
+          <w:left w:space="0" w:sz="0" w:val="nil"/>
+          <w:bottom w:space="0" w:sz="0" w:val="nil"/>
+          <w:right w:space="0" w:sz="0" w:val="nil"/>
+          <w:between w:space="0" w:sz="0" w:val="nil"/>
+        </w:pBdr>
+        <w:ind w:left="1440" w:firstLine="720"/>
+        <w:rPr>
+          <w:rFonts w:ascii="Times New Roman" w:cs="Times New Roman" w:eastAsia="Times New Roman" w:hAnsi="Times New Roman"/>
+        </w:rPr>
+      </w:pPr>
+      <w:r>
+        <w:rPr>
+          <w:rtl w:val="0"/>
+        </w:rPr>
       </w:r>
     </w:p>
     <w:p>
@@ -11740,12 +11816,12 @@
           <wp:inline distB="0" distT="0" distL="0" distR="0">
             <wp:extent cx="5731510" cy="4298950"/>
             <wp:effectExtent b="0" l="0" r="0" t="0"/>
-            <wp:docPr id="3" name="image1.png"/>
+            <wp:docPr id="3" name="image6.png"/>
             <a:graphic>
               <a:graphicData uri="http://schemas.openxmlformats.org/drawingml/2006/picture">
                 <pic:pic>
                   <pic:nvPicPr>
-                    <pic:cNvPr id="0" name="image1.png"/>
+                    <pic:cNvPr id="0" name="image6.png"/>
                     <pic:cNvPicPr preferRelativeResize="0"/>
                   </pic:nvPicPr>
                   <pic:blipFill>

</xml_diff>